<commit_message>
partial working code without summary but all other components working
</commit_message>
<xml_diff>
--- a/Session_6/mailer/ai_news_articles.docx
+++ b/Session_6/mailer/ai_news_articles.docx
@@ -7,7 +7,7 @@
         <w:pStyle w:val="Heading1"/>
       </w:pPr>
       <w:r>
-        <w:t>OpenAI unveils ‘ChatGPT agent’ that gives ChatGPT its own computer to autonomously use your email and web apps, download and create files for you</w:t>
+        <w:t>OpenAI returns old models to ChatGPT as Sam Altman admits ‘bumpy’ GPT-5 rollout</w:t>
       </w:r>
     </w:p>
     <w:p>
@@ -15,124 +15,85 @@
         <w:t>Want smarter insights in your inbox? Sign up for our weekly newsletters to get only what matters to enterprise AI, data, and security leaders. Subscribe Now</w:t>
         <w:br/>
         <w:br/>
-        <w:t>OpenAI isn’t letting the delay of its open source AI model slow it down on shipping other features.</w:t>
-        <w:br/>
-        <w:br/>
-        <w:t>Today, the company is unveiling ChatGPT agent, a feature that allows its AI chatbot to autonomously browse the web, conduct extensive research, download and create new files for its human users using its own virtual computer.</w:t>
-        <w:br/>
-        <w:br/>
-        <w:t>Come again? ChatGPT now gets its own PC? And it can use that PC to log into your, the human user’s, accounts and download or send stuff for you?</w:t>
-        <w:br/>
-        <w:br/>
-        <w:t>That’s correct, at least in a virtual sense, according to OpenAI. As the company explains:</w:t>
-        <w:br/>
-        <w:br/>
-        <w:t>The AI Impact Series Returns to San Francisco - August 5</w:t>
-        <w:br/>
-        <w:br/>
-        <w:t>The next phase of AI is here - are you ready? Join leaders from Block, GSK, and SAP for an exclusive look at how autonomous agents are reshaping enterprise workflows - from real-time decision-making to end-to-end automation.</w:t>
-        <w:br/>
-        <w:br/>
-        <w:t>Secure your spot now - space is limited: https://bit.ly/3GuuPLF</w:t>
-        <w:br/>
-        <w:br/>
-        <w:t>“The model can choose to open a page using the text browser or visual browser, download a file from the web, manipulate it by running a command in the terminal, and then view the output back in the visual browser. The model adapts its approach to carry out tasks with speed, accuracy, and eﬃciency.”</w:t>
-        <w:br/>
-        <w:br/>
-        <w:t>Users can engage the agent by clicking on the ‘Tools’ button in the ChatGPT prompt entry box, opening the dropdown menu, and selecting ‘agent mode’ from the available options.</w:t>
-        <w:br/>
-        <w:br/>
-        <w:t>Then, when it’s turned on describe a task in plain language, and the agent can carry it out across web and local app environments, combining reasoning with actions that previously only a human user could perform on their own machine, manually.</w:t>
-        <w:br/>
-        <w:br/>
-        <w:t>ChatGPT agent can connect to apps like your personal or business Gmail and GitHub, so it can pull in useful information — emails or code — from your accounts to help with tasks you ask it to do. It can connect to third-party application programming interfaces (API) to pull information and use connected applications and services through them, as well.</w:t>
-        <w:br/>
-        <w:br/>
-        <w:t>If a website needs you to log in, you can do that securely through a special browser view, which lets the agent dig deeper and handle more personalized tasks, like checking your inbox or filling out forms on your behalf.</w:t>
-        <w:br/>
-        <w:br/>
-        <w:t>The new ChatGPT agent builds upon and expands from the “Operator” agent OpenAI released in January 2025, which allowed ChatGPT to browse the web and fill out forms, place orders, and do other web-based tasks in a private “headless browser,” that is, a cloud-based custom web browser that OpenAI itself maintained and offered for each Operator session.</w:t>
-        <w:br/>
-        <w:br/>
-        <w:t>However, Operator was limited only to interacting with websites and web-based applications — not programs that could also run locally on a PC, such as spreadsheet tabulators and slide deck presentation making software.</w:t>
-        <w:br/>
-        <w:br/>
-        <w:t>The new ChatGPT agent can browse websites, interact with online forms, run code, analyze data, and deliver finished outputs — such as editable presentations or spreadsheets — based entirely on user instructions.</w:t>
-        <w:br/>
-        <w:br/>
-        <w:t>The unveiling comes on the heels of a report published days ago by independent subscription tech industry website The Information suggesting that OpenAI would upgrade ChatGPT to be a more direct competitor to its own investor Microsoft’s Office software applications (e.g. Excel, Word, PowerPoint, etc.)</w:t>
-        <w:br/>
-        <w:br/>
-        <w:t>In fact, OpenAI positions ChatGPT agent as a merging of two of its prior agents — Operator and Deep Research, the latter introduced in February 2025, which exhaustively searches the web through its own headless text-only browser to find and compile information into lengthy and in-depth reports (hence the name). As OpenAI writes in a blog post:</w:t>
-        <w:br/>
-        <w:br/>
-        <w:t>“Operator couldn’t dive deep into analysis or write detailed reports, and deep research couldn’t interact with websites to refine results or access content requiring user authentication. In fact, we saw that many queries users attempted with Operator were actually better suited for deep research, so we brought the best of both together.”</w:t>
-        <w:br/>
-        <w:br/>
-        <w:t>The previous Operator tool will be phased out, but users can still access Deep Research via the dropdown in the ChatGPT interface.</w:t>
-        <w:br/>
-        <w:br/>
-        <w:t>Whether using a visual browser to interact with a website or a terminal to run Python code, the agent moves seamlessly between tools within a single session.</w:t>
-        <w:br/>
-        <w:br/>
-        <w:t>It supports a broad range of use cases, from analyzing competitors and generating reports to planning trips, summarizing emails, or booking appointments.</w:t>
-        <w:br/>
-        <w:br/>
-        <w:t>Users can interrupt, redirect, or pause a task at any time, with the agent picking up right where it left off.</w:t>
-        <w:br/>
-        <w:br/>
-        <w:t>Starting today, subscribers to ChatGPT’s $200-per-month “Pro” tier will have full access to ChatGPT agent, with a monthly quota of 400 messages.</w:t>
-        <w:br/>
-        <w:br/>
-        <w:t>ChatGPT Plus ($20 per month) and Team ($30 per month) will gain access over the next few days, with 40 messages per month. Additional usage is available through credit-based options.</w:t>
-        <w:br/>
-        <w:br/>
-        <w:t>OpenAI said in a release shared with VentureBeat under embargo that its ChatGPT Enterprise and Education subscribers will gain access to the feature the coming weeks.</w:t>
-        <w:br/>
-        <w:br/>
-        <w:t>For now, the feature is not yet available in Europe or Switzerland, no doubt disappointing residents there.</w:t>
-        <w:br/>
-        <w:br/>
-        <w:t>Given that the agent can now take actions on behalf of users — including on logged-in websites or with connected apps — OpenAI has introduced extensive safety measures.</w:t>
-        <w:br/>
-        <w:br/>
-        <w:t>These include user confirmations before taking action, active supervision for sensitive tasks, and technical safeguards to limit unintended behavior.</w:t>
-        <w:br/>
-        <w:br/>
-        <w:t>Key protections include:</w:t>
-        <w:br/>
-        <w:br/>
-        <w:t>In line with its Preparedness Framework, OpenAI is treating ChatGPT agent as a High capability system in the biological and chemical domains.</w:t>
-        <w:br/>
-        <w:br/>
-        <w:t>While there is no direct evidence of misuse, the company is activating its strongest safety safeguards out of caution.</w:t>
-        <w:br/>
-        <w:br/>
-        <w:t>These include enhanced refusal training, red teaming by biosafety experts, and improved detection systems.</w:t>
-        <w:br/>
-        <w:br/>
-        <w:t>Recall that Anthropic‘s recent information released about its new Claude Opus 4, and other surveys of advanced AI models, have shown that when given access to external tools and applications such as email, they can in some cases take actions they believe to be moral and ethical but that may compromise the user, such as emailing government agencies or journalists of suspected wrongdoing on the part of the user.</w:t>
-        <w:br/>
-        <w:br/>
-        <w:t>The model thinks it is acting like a “whistleblower” but in fact, may compromise user privacy, security, and proprietary information and alert authorities to wrongdoing where there is none, or where it is dubious.</w:t>
-        <w:br/>
-        <w:br/>
-        <w:t>ChatGPT agent isn’t just more capable in theory—it has delivered strong results across a number of benchmarks designed to simulate real-world knowledge work. It set a new high score on Humanity’s Last Exam with a 44.4 using parallel rollout methods, and achieved 27.4% on the difficult FrontierMath benchmark.</w:t>
-        <w:br/>
-        <w:br/>
-        <w:t>On SpreadsheetBench, it scored 45.5%—more than doubling Copilot in Excel’s performance.</w:t>
-        <w:br/>
-        <w:br/>
-        <w:t>Some features, like slideshow generation, are still in beta and may feel basic in formatting or differ slightly between in-app previews and exported files.</w:t>
-        <w:br/>
-        <w:br/>
-        <w:t>OpenAI is actively training the next iteration of this feature to improve polish and layout.</w:t>
-        <w:br/>
-        <w:br/>
-        <w:t>The launch of ChatGPT agent signals a shift in how users interact with AI—from asking questions to assigning complete tasks.</w:t>
-        <w:br/>
-        <w:br/>
-        <w:t>With its ability to reason, act, and produce deliverables, OpenAI is betting that users increasingly want AI not just to assist them, but to work for them. While the company emphasizes that the agent is still evolving, it sees this launch as the foundation for a more interactive, action-oriented future for AI.</w:t>
+        <w:t>OpenAI co-founder and CEO Sam Altman is publicly acknowledging major hiccups in yesterday’s rollout of GPT-5, the company’s new, flagship large language model (LLM) — advertised as its most powerful and capable yet.</w:t>
+        <w:br/>
+        <w:br/>
+        <w:t>Answering user questions in a Reddit AMA (Ask Me Anything) thread and in a post on X this afternoon, Altman admitted to a range of issues that have disrupted the launch of GPT-5, including faulty model switching, poor performance, and user confusion — prompting OpenAI to partially walk back some of its platform changes and reinstate user access to earlier models like GPT-4o.</w:t>
+        <w:br/>
+        <w:br/>
+        <w:t>“It was a little more bumpy than we hoped for,” Altman wrote in reply to a question on Reddit regarding the big GPT-5 launch.</w:t>
+        <w:br/>
+        <w:br/>
+        <w:t>As for erroneous model performance charts shown off during OpenAI’s GPT-5 livestream, Altman said: “People were working late and were very tired, and human error got in the way. A lot comes together for a livestream in the last hours.”</w:t>
+        <w:br/>
+        <w:br/>
+        <w:t>AI Scaling Hits Its Limits</w:t>
+        <w:br/>
+        <w:br/>
+        <w:t>Power caps, rising token costs, and inference delays are reshaping enterprise AI. Join our exclusive salon to discover how top teams are:</w:t>
+        <w:br/>
+        <w:br/>
+        <w:t>Secure your spot to stay ahead: https://bit.ly/4mwGngO</w:t>
+        <w:br/>
+        <w:br/>
+        <w:t>While he noted the accompanying blog post and system card were accurate, the missteps further muddied a launch already facing scrutiny from early users and developers.</w:t>
+        <w:br/>
+        <w:br/>
+        <w:t>GPT-5 rollout updates:*We are going to double GPT-5 rate limits for ChatGPT Plus users as we finish rollout.*We will let Plus users choose to continue to use 4o. We will watch usage as we think about how long to offer legacy models for.*GPT-5 will seem smarter starting…</w:t>
+        <w:br/>
+        <w:br/>
+        <w:t>One key reason for the trouble according to Altman stems from OpenAI’s new automatic “router” that assigns user prompts to one of four GPT-5 variants — regular, mini, nano, and pro — with an optional “thinking” mode for heavier reasoning tasks.</w:t>
+        <w:br/>
+        <w:br/>
+        <w:t>On X, Altman revealed that a key part of that system — the autoswitcher — was “out of commission for a chunk of the day,” causing GPT-5 to appear “way dumber” than intended.</w:t>
+        <w:br/>
+        <w:br/>
+        <w:t>In response, OpenAI says it’s implementing changes to the model decision boundary and will make it more transparent which model is responding to a given query.</w:t>
+        <w:br/>
+        <w:br/>
+        <w:t>A UI update is also on the way to help users manually trigger thinking mode.</w:t>
+        <w:br/>
+        <w:br/>
+        <w:t>Additionally, Altman confirmed that OpenAI will now allow ChatGPT Plus users to continue using GPT-4o — the prior default model — after a wave of complaints about GPT-5’s inconsistent performance. He said on Reddit the company is “trying to gather more data on the tradeoffs” before deciding how long to offer legacy models.</w:t>
+        <w:br/>
+        <w:br/>
+        <w:t>they brought back the old models!!!! (it's in settings under "legacy models") pic.twitter.com/0MN85jmicG</w:t>
+        <w:br/>
+        <w:br/>
+        <w:t>Yet many users including OpenAI beta testers like Wharton School of Business professor Ethan Mollick expressed confused and dismay at OpenAI unilaterally upgrading their ChatGPT experiences to GPT-5 and initially taking away access to the older models.</w:t>
+        <w:br/>
+        <w:br/>
+        <w:t>OpenAI’s internal benchmarks may show GPT-5 leading the pack of LLMs, but real-world users are sharing a different experience.</w:t>
+        <w:br/>
+        <w:br/>
+        <w:t>Since the launch, users have posted numerous examples of GPT-5 making basic errors in math, logic, and coding tasks.</w:t>
+        <w:br/>
+        <w:br/>
+        <w:t>Data scientist Colin Fraser posted screenshots of GPT-5 incorrectly solving whether 8.888 repeating equals 9 (it does not, obviously), while another user showed it flubbing a simple algebra problem: 5.9 = x + 5.11.</w:t>
+        <w:br/>
+        <w:br/>
+        <w:t>And still other users reported trouble getting accurate answers to math word problems or using GPT-5 to debug its own presentation charts.</w:t>
+        <w:br/>
+        <w:br/>
+        <w:t>Developer feedback hasn’t been much better, with users posting images of GPT faring worse at “one-shot” certain programming tasks — completing them well with a single-prompt — compared to rival AI lab Anthropic’s new model Claude Opus 4.1.</w:t>
+        <w:br/>
+        <w:br/>
+        <w:t>And security firm SPLX found GPT-5 still suffers from serious vulnerabilities to prompt injection and obfuscated logic attacks unless its safety layer is hardened.</w:t>
+        <w:br/>
+        <w:br/>
+        <w:t>With 700 million weekly users on ChatGPT, OpenAI remains the largest player in generative AI by audience.</w:t>
+        <w:br/>
+        <w:br/>
+        <w:t>But that scale has brought growing pains. Altman noted in his X post that API traffic doubled over 24 hours following the GPT-5 launch, contributing to platform instability.</w:t>
+        <w:br/>
+        <w:br/>
+        <w:t>In response, OpenAI says it will double rate limits for ChatGPT Plus users, and continue to tweak infrastructure as it gathers feedback.</w:t>
+        <w:br/>
+        <w:br/>
+        <w:t>But the early missteps — compounded by confusing UX changes and errors in a high-profile launch — have opened a window for rivals to gain ground.</w:t>
+        <w:br/>
+        <w:br/>
+        <w:t>The pressure is on for OpenAI to prove that GPT-5 isn’t just an incremental update, but a true step forward. Based on the initial rollout, many users aren’t convinced — yet.</w:t>
         <w:br/>
         <w:br/>
         <w:t>If you want to impress your boss, VB Daily has you covered. We give you the inside scoop on what companies are doing with generative AI, from regulatory shifts to practical deployments, so you can share insights for maximum ROI.</w:t>
@@ -152,7 +113,7 @@
         <w:pStyle w:val="Heading1"/>
       </w:pPr>
       <w:r>
-        <w:t>Blaxel raises $7.3M seed round to build ‘AWS for AI agents’ after processing billions of agent requests</w:t>
+        <w:t>OpenAI launches GPT-5, nano, mini and Pro — not AGI, but capable of generating ‘software-on-demand’</w:t>
       </w:r>
     </w:p>
     <w:p>
@@ -160,94 +121,187 @@
         <w:t>Want smarter insights in your inbox? Sign up for our weekly newsletters to get only what matters to enterprise AI, data, and security leaders. Subscribe Now</w:t>
         <w:br/>
         <w:br/>
-        <w:t>Blaxel, a startup building cloud infrastructure specifically designed for artificial intelligence agents, has raised $7.3 million in seed funding led by First Round Capital, the company announced Thursday. The financing comes just one month after the six-founder team graduated from Y Combinator’s Spring 2025 batch, underscoring investor appetite for infrastructure plays in the rapidly expanding AI agent market.</w:t>
-        <w:br/>
-        <w:br/>
-        <w:t>The San Francisco-based company is betting that the current generation of cloud providers — Amazon Web Services, Google Cloud, and Microsoft Azure — are fundamentally mismatched for the new wave of autonomous AI systems that can take actions without human intervention. These AI agents, which handle everything from managing calendars to generating code, require dramatically different infrastructure than traditional web applications built for human users.</w:t>
-        <w:br/>
-        <w:br/>
-        <w:t>“The current cloud providers have been designed for the Web 2.0, Software as a Service era,” said Paul Sinaï, Blaxel’s co-founder and CEO, in an exclusive interview with VentureBeat. “But with this new wave of agentic AI, we believe that there is a need for a new type of infrastructure which is dedicated to AI agents.”</w:t>
-        <w:br/>
-        <w:br/>
-        <w:t>The timing reflects a broader shift in enterprise computing as companies increasingly deploy AI agents for customer service, data processing, and workflow automation. Unlike traditional applications where databases sit alongside web servers in predictable patterns, AI agents create unique networking challenges by connecting to language models in one region, APIs in another cloud, and knowledge bases elsewhere—all while users expect instant responses.</w:t>
-        <w:br/>
-        <w:br/>
-        <w:t>The AI Impact Series Returns to San Francisco - August 5</w:t>
-        <w:br/>
-        <w:br/>
-        <w:t>The next phase of AI is here - are you ready? Join leaders from Block, GSK, and SAP for an exclusive look at how autonomous agents are reshaping enterprise workflows - from real-time decision-making to end-to-end automation.</w:t>
-        <w:br/>
-        <w:br/>
-        <w:t>Secure your spot now - space is limited: https://bit.ly/3GuuPLF</w:t>
-        <w:br/>
-        <w:br/>
-        <w:t>Blaxel has already demonstrated significant traction, processing millions of agent requests daily across 16 global regions by the end of their Y Combinator batch. One customer is running over 1 billion seconds of agent runtime to process millions of videos, representing a scale that illustrates the infrastructure demands of AI-first companies.</w:t>
-        <w:br/>
-        <w:br/>
-        <w:t>“One of our customers is processing session replays to enable product managers to understand better how the user behavior of their product,” Sinaï explained. “They need to process millions of session replays every month. So it represents millions of minutes of sessions. They are using our agentic infrastructure to process those session replays and provide insights for product managers.”</w:t>
-        <w:br/>
-        <w:br/>
-        <w:t>The company’s approach centers on providing infrastructure that AI agents can operate themselves, rather than requiring human administrators. This includes sandboxed virtual machines that boot in under 25 milliseconds, automatic scaling based on agent activity patterns, and APIs designed to be consumed directly by AI systems rather than human developers.</w:t>
-        <w:br/>
-        <w:br/>
-        <w:t>Blaxel’s unusual six-founder structure stems from the team’s shared experience building and selling a previous company to OVHcloud, Europe’s largest cloud provider. That company became OVH’s entire analytics product suite, giving the team firsthand experience with both cloud infrastructure challenges and successful exits.</w:t>
-        <w:br/>
-        <w:br/>
-        <w:t>“I know it sounds unusual, pretty big team. We didn’t fit exactly on the stage for demo day,” Sinaï said, referencing Y Combinator’s signature event. “But we already did that. My previous company, which I sold to OVH cloud, we were also six co-founders.”</w:t>
-        <w:br/>
-        <w:br/>
-        <w:t>The team includes Charles Drappier, whom Sinaï has known for over 15 years, along with co-founders Christophe Ploujoux, Nicolas Lecomte, Thomas Crochet, and Mathis Joffre. Their collective experience spans infrastructure, developer tools, and platform engineering — critical expertise for competing against tech giants with virtually unlimited resources.</w:t>
-        <w:br/>
-        <w:br/>
-        <w:t>“I think it’s important to be six right now, because we have a lot of ambition,” Sinaï said. “What we are doing is building this next generation of cloud computing for this new agentic era.”</w:t>
-        <w:br/>
-        <w:br/>
-        <w:t>The cloud infrastructure market is notoriously competitive, with AWS commanding roughly one-third market share and newer players like Modal, Replicate, and RunPod targeting AI workloads. Blaxel differentiates itself by focusing specifically on AI agents rather than model inference or training.</w:t>
-        <w:br/>
-        <w:br/>
-        <w:t>“Most of the competitors you mentioned are solving a very difficult problem, which is around the inference — how you can host your model, how you can make those models as fast as you can in terms of number of tokens,” Sinaï said. “But there is not that many people working on infrastructure for the agents, and it’s exactly what we are doing.”</w:t>
-        <w:br/>
-        <w:br/>
-        <w:t>The company’s platform includes three main components: agent hosting for deploying AI systems as serverless APIs, MCP (Model Context Protocol) servers for connecting agents to external tools, and a unified gateway for accessing multiple AI models. The infrastructure is designed to handle the variable resource demands of AI agents, which might require minimal computing power while waiting for responses but need significant resources during active processing.</w:t>
-        <w:br/>
-        <w:br/>
-        <w:t>Despite targeting younger AI-first companies, Blaxel has implemented enterprise-grade security measures including SOC2 and HIPAA compliance. The platform offers data residency controls that allow customers to restrict workloads to specific geographic regions—critical for companies in regulated industries.</w:t>
-        <w:br/>
-        <w:br/>
-        <w:t>“We provide a policy framework where you can attach, for example, to workloads to say, this agent cannot run outside of those subsets of regions,” Sinaï explained. “You can attach a policy to say this agent cannot run outside of the United States, so you are sure that this agent will process the data only in the regions you have chosen.”</w:t>
-        <w:br/>
-        <w:br/>
-        <w:t>This approach reflects the company’s belief that even early-stage AI companies need robust infrastructure practices because they’re building the enterprises of tomorrow. “We believe that it’s very important to have, even for young companies, the best infrastructure with the best practices, because they are going to become enterprises,” Sinaï said.</w:t>
-        <w:br/>
-        <w:br/>
-        <w:t>Blaxel has adopted a pay-as-you-go pricing model similar to established cloud providers, moving away from an initial subscription approach after validating market demand during their Y Combinator batch. The model charges customers only when their agents are actively processing tasks, shutting down infrastructure during idle periods to optimize costs.</w:t>
-        <w:br/>
-        <w:br/>
-        <w:t>“We provide infrastructure that spin up in just few milliseconds and shut down in just one second,” Sinaï said. “So you just pay for the time your agent is actually processing something. When your agent is waiting for something else, you don’t have to pay for it because we shut it down.”</w:t>
-        <w:br/>
-        <w:br/>
-        <w:t>The approach has already delivered cost savings for customers, with one client achieving 50% cost reduction compared to typical serverless solutions while processing terabytes of data monthly.</w:t>
-        <w:br/>
-        <w:br/>
-        <w:t>The investment comes as industry analysts predict explosive growth in AI agent adoption. Gartner forecasts that 75% of application development will involve AI agents by 2028, though Sinaï believes current enterprise adoption remains largely experimental.</w:t>
-        <w:br/>
-        <w:br/>
-        <w:t>“Right now, most of companies working actively in production are mostly smaller companies, not yet enterprise companies,” he said. “So we are focusing really on serving them exactly like the big cloud providers did in the past.”</w:t>
-        <w:br/>
-        <w:br/>
-        <w:t>The strategy mirrors how Amazon Web Services initially focused on startups and developer-friendly companies before expanding to enterprise customers. Blaxel plans to follow a similar path, using the $7.3 million to expand their software platform before potentially moving into custom hardware and data center optimization.</w:t>
-        <w:br/>
-        <w:br/>
-        <w:t>“Seven millions is not enough to build data centers, obviously, but I think it’s important to go step by step,” Sinaï said. “Being sure that right now we have the best interfaces we can provide to our customers, the best services for their agents, and then going into the deeper infrastructure optimization.”</w:t>
-        <w:br/>
-        <w:br/>
-        <w:t>The company’s roadmap includes features like snapshot forking for agent experimentation, automatic failover capabilities, and deeper optimization for the massive scale they anticipate. With projections of hundreds of billions of AI agents in the coming decades, Blaxel sees an opportunity to build infrastructure designed for this new computing paradigm from the ground up.</w:t>
-        <w:br/>
-        <w:br/>
-        <w:t>“We believe that there is a huge economy which is starting around the agents,” Sinaï said. “There are going to be hundreds of billions of AI agents, and the infrastructure we have today has not been designed for this new wave.”</w:t>
-        <w:br/>
-        <w:br/>
-        <w:t>The funding round included participation from Y Combinator, Liquid2, Transpose, and angel investors who share the company’s vision of purpose-built agent infrastructure. As AI agents transition from experimental tools to production systems handling critical business processes, Blaxel’s specialized approach could position it to capture significant market share in what may become the next major category of cloud computing.</w:t>
+        <w:t>After years of hype and speculation, OpenAI has officially launched a new lineup of large language models (LLMs), all different-sized variants of GPT-5, the long-awaited successor to its GPT-4 model from March 2023, nearly 2.5 years ago.</w:t>
+        <w:br/>
+        <w:br/>
+        <w:t>The company is rolling out four distinct versions of the model — GPT-5, GPT-5 Mini, GPT-5 Nano and GPT-5 Pro — to meet varying needs for speed, cost, and computational depth.</w:t>
+        <w:br/>
+        <w:br/>
+        <w:t>GPT-5 will soon be powering ChatGPT exclusively and replace all other models going forward for its 700 million weekly users, though ChatGPT Pro subscribers ($200) month can still select older models for the next 60 days.</w:t>
+        <w:br/>
+        <w:br/>
+        <w:t>As per rumors and reports, OpenAI has replaced the previous system of having users switch the underlying model powering ChatGPT with an automatic router that decides to engage a special “GPT-5 thinking” mode with “deeper reasoning” that takes longer to respond on harder queries, or uses the regular GPT-5 or mini models for simpler queries.</w:t>
+        <w:br/>
+        <w:br/>
+        <w:t>AI Scaling Hits Its Limits</w:t>
+        <w:br/>
+        <w:br/>
+        <w:t>Power caps, rising token costs, and inference delays are reshaping enterprise AI. Join our exclusive salon to discover how top teams are:</w:t>
+        <w:br/>
+        <w:br/>
+        <w:t>Secure your spot to stay ahead: https://bit.ly/4mwGngO</w:t>
+        <w:br/>
+        <w:br/>
+        <w:t>In the API, the three reasoning-focused models — GPT-5, GPT-5 mini, and GPT-5 nano — are available as gpt-5, gpt-5-mini, and gpt-5-nano, respectively. GPT-5 Pro is not currently accessible via API, as it is used only to power ChatGPT for Pro-tier subscribers.</w:t>
+        <w:br/>
+        <w:br/>
+        <w:t>GPT-5’s release comes just days after OpenAI launched a set of free, new open source LLMs under the name GPT-oss, which can be downloaded, customized and used offline by individuals and developers on consumer devices like PCs/Mac desktops and laptops.</w:t>
+        <w:br/>
+        <w:br/>
+        <w:t>The biggest takeaway, though, is likely not what GPT-5 is, but what it isn’t: AGI, artificial general intelligence, OpenAI’s stated goal of an autonomous AI system that outperforms humans at most economically valuable work.</w:t>
+        <w:br/>
+        <w:br/>
+        <w:t>Whether or not you, the reader, personally believe such a system is possible or desirable, OpenAI declaring AGI would have material business impacts. Wired reported previously that there is a clause in OpenAI’s contract with Microsoft that permits OpenAI to begin charging Microsoft for access to its newest models or cut off access to OpenAI models if OpenAI’s board determines that the company has achieved AGI or generates more than $100 billion in profit.</w:t>
+        <w:br/>
+        <w:br/>
+        <w:t>But apparently, that is not the case today. As co-founder and CEO Sam Altman said, flanked by other OpenAI staffers on an embargoed video call with reporters last night, “the way that most of us define AGI, we’re still missing something quite important — many things that are quite important, actually — but one big one is a model that continuously learns as its deployed, and GPT-5 does not.”</w:t>
+        <w:br/>
+        <w:br/>
+        <w:t>I also asked OpenAI the following question directly: “Is OpenAI considering GPT-5 AGI? Will it trigger any changes regarding Microsoft negotiations?”</w:t>
+        <w:br/>
+        <w:br/>
+        <w:t>To which an OpenAI spokesperson responded over email:</w:t>
+        <w:br/>
+        <w:br/>
+        <w:t>“GPT-5 is a significant step toward AGI in that it shows substantial improvements in reasoning and generalization, bringing us closer to systems that can perform a wide range of tasks with human-level capability. However, AGI is still a weakly defined term and means different things to different people. While GPT-5 meets some early criteria for AGI, it doesn’t yet reach the threshold of fully human-level AGI. There are still key limitations in areas like persistent memory, autonomy, and adaptability across tasks. Our focus remains on advancing these capabilities safely, rather than speculating on specific timelines.“</w:t>
+        <w:br/>
+        <w:br/>
+        <w:t>Yet benchmark results shared by OpenAI show GPT-5 is nearing the threshold of performing as well as, and is close to exceeding, the average human expert performance at various tasks across law, logistics, sales, and engineering.</w:t>
+        <w:br/>
+        <w:br/>
+        <w:t>As OpenAI writes: “When using reasoning, GPT-5 is comparable to or better than experts in roughly half the cases, while outperforming OpenAI o3 and ChatGPT Agent.”</w:t>
+        <w:br/>
+        <w:br/>
+        <w:t>With numerous alternative models now available from OpenAI and a growing list of competitors, including Chinese startups offering powerful open-source models, what does GPT-5 bring to the table?</w:t>
+        <w:br/>
+        <w:br/>
+        <w:t>Altman described the leap in capability as more than incremental. He compared the experience of using GPT-5 to upgrading from a pixelated display to a retina screen — something users simply don’t want to go back from.</w:t>
+        <w:br/>
+        <w:br/>
+        <w:t>“GPT-3 felt like talking to a high school student,” Altman said. “GPT-4 was like a college student. GPT-5 is the first time it feels like talking to a PhD-level expert in your pocket.”</w:t>
+        <w:br/>
+        <w:br/>
+        <w:t>Among the most impressive capabilities demoed for reporters during the embargoed call was the ability to generate the code for a fully working web application from a single prompt, in this case, a French language learning app with built-in game where English-to-French phrases were shown every time the user guided a virtual mouse to collect slices of cheese, with fully working emoji-inspired characters, backdrop/setting, and clickable interactive menus. The given prompt was also only a single paragraph.</w:t>
+        <w:br/>
+        <w:br/>
+        <w:t>As Altman stated: “This idea of software on demand will be a defining part of the new GPT-5 era.”</w:t>
+        <w:br/>
+        <w:br/>
+        <w:t>However, this basic capability — prompt to working software — has been available already from prior OpenAI models such as o3 and o4-mini, o4-high, and rival services like Anthropic’s Claude Artifacts, which I (and many others) have used for many months to create interactive first-person and clickable games as well.</w:t>
+        <w:br/>
+        <w:br/>
+        <w:t>The advantage GPT-5 seems to offer in making games, apps, and other software from prompts seems to be in speed — it produced this demo app in a matter of mere minutes — and completeness, with very few discernible bugs and a completely playable experience in “one-shot,” or from a single prompt without back-and-forth conversation, as the developers like to say.</w:t>
+        <w:br/>
+        <w:br/>
+        <w:t>GPT-5 is not restricted to premium subscribers. OpenAI has made the model available across all ChatGPT tiers, including free users — a deliberate move aligned with the company’s mission to ensure broad benefits from AI.</w:t>
+        <w:br/>
+        <w:br/>
+        <w:t>Free-tier users can access GPT-5 and GPT-5 Mini, with usage limits — though exactly what those usage limits are remains undefined for now, and I’d guess will likely change on an irregular cadence depending on demand.</w:t>
+        <w:br/>
+        <w:br/>
+        <w:t>Subscribers to the ChatGPT Plus ($20 per month) tier receive higher usage allowances, while subscribers to the ChatGPT Pro ($200 monthly), Team ($30 per month or $240 annually), and Enterprise (variable pricing depending on company size and usage) customers get unlimited or prioritized access.</w:t>
+        <w:br/>
+        <w:br/>
+        <w:t>GPT-5 Pro will become available to Team, Enterprise, and EDU customers in the coming days.</w:t>
+        <w:br/>
+        <w:br/>
+        <w:t>The new unified ChatGPT experience eliminates the need to manually select a model. Once users reach usage limits on GPT-5, the system automatically shifts to GPT-5 mini — a more lightweight but still highly capable fallback.</w:t>
+        <w:br/>
+        <w:br/>
+        <w:t>According to OpenAI, GPT-5 offers the most accurate, responsive and context-aware AI system the company has ever shipped.</w:t>
+        <w:br/>
+        <w:br/>
+        <w:t>It reduces hallucinations, handles multi-step reasoning more reliably and generates better-quality code, content, and responses across diverse domains.</w:t>
+        <w:br/>
+        <w:br/>
+        <w:t>The GPT-5 system delivers ~45% fewer factual errors than GPT-4o in real-world traffic, and up to ~80% fewer when using its “thinking” mode.</w:t>
+        <w:br/>
+        <w:br/>
+        <w:t>This mode, which users can trigger by explicitly asking the model to take its time, enables more complex and robust responses — powered by GPT-5 Pro in certain configurations. In tests, GPT-5 Pro sets new state-of-the-art scores on benchmarks like GPQA (88.4%), AIME 2025 math (100% when using Python to answer the questions) and HealthBench Hard (46.2%).</w:t>
+        <w:br/>
+        <w:br/>
+        <w:t>Performance improvements show up across key academic and real-world benchmarks. In coding, GPT-5 sets new state-of-the-art results on SWE-Bench Verified (74.9%) and Aider Polyglot (88%).</w:t>
+        <w:br/>
+        <w:br/>
+        <w:t>Perhaps most incredibly, on Humanity’s Last Exam — a newish benchmark of 2,500 extremely difficult tasks for programs — GPT-5 pro achieves a record-high 42%, blowing away the competition and all prior OpenAI models except the new ChatGPT agent unveiled last month that controls its own computer and cursor like a human.</w:t>
+        <w:br/>
+        <w:br/>
+        <w:t>On writing tasks, GPT-5 adapts more smoothly to tone, context and user intent. It is better at maintaining coherence, structuring information clearly and completing complex writing assignments.</w:t>
+        <w:br/>
+        <w:br/>
+        <w:t>The improvements are not just technical — OpenAI’s team emphasized how GPT-5 feels more natural and humanlike in conversation.</w:t>
+        <w:br/>
+        <w:br/>
+        <w:t>Health-related use cases have also been enhanced. While OpenAI continues to caution that ChatGPT is not a replacement for medical professionals, GPT-5 is more proactive about flagging concerns, helping users interpret medical results and guiding them through preparing for appointments or evaluating options. The system also adjusts answers based on user location, background knowledge and context — leading to safer and more personalized assistance.</w:t>
+        <w:br/>
+        <w:br/>
+        <w:t>One of the most significant updates is in safe completions, a new system that helps GPT-5 avoid abrupt refusals or unsafe outputs.</w:t>
+        <w:br/>
+        <w:br/>
+        <w:t>Instead of declining queries outright, GPT-5 aims to provide the most helpful response within its safety boundaries and explains when it cannot assist — a change that dramatically reduces unnecessary denials while maintaining trustworthiness.</w:t>
+        <w:br/>
+        <w:br/>
+        <w:t>GPT-5 is also a major upgrade for developers working on agentic systems and tool-assisted workflows. OpenAI has introduced a suite of developer-friendly controls in the GPT-5 API, including:</w:t>
+        <w:br/>
+        <w:br/>
+        <w:t>For the first time, developers can also enable a new parameter option for reasoning effort, called ‘minimal’. This setting allows for the model to operate in reasoning mode, optimized for speed. “This is so that you can use these reasoning models, but with minimalization,” one OpenAI researcher explained during the company’s announcement livestream on YouTube earlier today, “so that they can slot into the very fastest and most latency sensitive applications.”</w:t>
+        <w:br/>
+        <w:br/>
+        <w:t>The researcher stressed that minimal mode means developers don’t have to choose between accuracy and responsiveness: “Now you don’t actually have to choose between a bunch of models… you can use GPT-5 for all of your use cases, and just dilute reasoning effort.”</w:t>
+        <w:br/>
+        <w:br/>
+        <w:t>This approach aims to make GPT-5 viable for ultra-low-latency scenarios like live customer interactions, fast-refresh dashboards, and real-time tool integrations, while still leveraging the reasoning capabilities that differentiate it from smaller or older models.</w:t>
+        <w:br/>
+        <w:br/>
+        <w:t>The API itself is getting major upgrades. A researcher explained that the new custom tools feature moves beyond JSON-only outputs: “Custom tools are just free form plain text,” with the option to enforce formats using “a regular expression or even a context-free grammar… super useful if you have your own SQL fork and specify that the models always follow that format.”</w:t>
+        <w:br/>
+        <w:br/>
+        <w:t>Developers also gain tool call preambles, so “the model’s ability to output explanation of what it’s about to do before it calls tools” can be switched on or tailored, and a verbosity parameter to set responses to “low, medium and high.”</w:t>
+        <w:br/>
+        <w:br/>
+        <w:t>OpenAI also touted GPT-5’s leap in coding performance. On SWE-Bench, a benchmark for Python, the model scored 74.9%, beating GPT-4’s best of 69.1%, and it hit 88% on Polyglot, which covers multiple programming languages. Human testers preferred its code “70% of the time for its improved aesthetic abilities, but also better capabilities overall.”</w:t>
+        <w:br/>
+        <w:br/>
+        <w:t>Developers can access GPT-5 through OpenAI’s platform for the following prices:</w:t>
+        <w:br/>
+        <w:br/>
+        <w:t>The context window now spans 256,000 tokens (about the length of a 600-800 page book of text), allowing GPT-5 to handle substantially larger documents and more extensive conversations than its predecessor, GPT-4 Turbo.</w:t>
+        <w:br/>
+        <w:br/>
+        <w:t>For those who require even more, GPT-4.1 (which supports 1 million-token context windows) remains available.</w:t>
+        <w:br/>
+        <w:br/>
+        <w:t>Compared to the primary competitors — Anthropic and Google — OpenAI’s GPT-5 models are on par or cheaper for developers to access through the API, placing more downward pressure on the cost of intelligence.</w:t>
+        <w:br/>
+        <w:br/>
+        <w:t>Several high-profile companies have already adopted GPT-5 in early trials. JetBrains is using it to power intelligent developer tools, and Notion has integrated GPT-5 to improve document generation and productivity workflows.</w:t>
+        <w:br/>
+        <w:br/>
+        <w:t>At AI developer tool startup Cursor, co-founder and CEO Michael Truell said in a quote provided to reporters by OpenAI: “Our team has found GPT-5 to be remarkably intelligent, easy to steer, and even to have a personality we haven’t seen in any other model. It not only catches tricky, deeply-hidden bugs but can also run long, multi-turn background agents to see complex tasks through to the finish—the kinds of problems that used to leave other models stuck. It’s become our daily driver for everything from scoping and planning PRs to completing end-to-end builds. ”</w:t>
+        <w:br/>
+        <w:br/>
+        <w:t>Other customers report major gains: GitLab cites a drop in tool call volume, GitHub notes improvements in reasoning across large codebases, and Uber is testing GPT-5 for real-time, domain-aware service applications. At Amgen, the model has already improved output quality and reduced ambiguity in scientific tasks.</w:t>
+        <w:br/>
+        <w:br/>
+        <w:t>GPT-5’s launch coincides with several new features coming now and soon to ChatGPT.</w:t>
+        <w:br/>
+        <w:br/>
+        <w:t>Users can now personalize the interface with chat colors (with exclusive options for paid users) and experiment with preset personalities like Cynic, Robot, Listener, and Nerd — designed to match different communication styles.</w:t>
+        <w:br/>
+        <w:br/>
+        <w:t>ChatGPT will also soon support seamless integration with Gmail, Google Calendar, and Google Contacts. Once enabled, these services will be automatically referenced during chats, eliminating the need for manual toggling. These connectors launch for Pro subscribers next week, with broader availability to follow.</w:t>
+        <w:br/>
+        <w:br/>
+        <w:t>A new Advanced Voice mode understands instructions more effectively and enables users to adjust tone and delivery. Voice will be available across all user tiers and included in custom GPTs.</w:t>
+        <w:br/>
+        <w:br/>
+        <w:t>In 30 days, OpenAI will retire the older “Standard Voice Mode” and fully transition to this unified experience.</w:t>
+        <w:br/>
+        <w:br/>
+        <w:t>With safer design, more robust reasoning, expanded developer tooling, and broad user access, GPT-5 reflects a maturing AI ecosystem that’s inching closer to real-world utility on a global scale.</w:t>
+        <w:br/>
+        <w:br/>
+        <w:t>OpenAI’s approach this time is less about flash and more about integration. GPT-5 isn’t a separate offering that users have to seek out — it’s simply there, powering the tools millions already use, making them smarter and more capable and unlocking a whole new raft of use cases for developers.</w:t>
         <w:br/>
         <w:br/>
         <w:t>If you want to impress your boss, VB Daily has you covered. We give you the inside scoop on what companies are doing with generative AI, from regulatory shifts to practical deployments, so you can share insights for maximum ROI.</w:t>
@@ -267,7 +321,7 @@
         <w:pStyle w:val="Heading1"/>
       </w:pPr>
       <w:r>
-        <w:t>AWS unveils Bedrock AgentCore, a new platform for building enterprise AI agents with open source frameworks and tools</w:t>
+        <w:t>ChatGPT users dismayed as OpenAI pulls popular models GPT-4o, o3 and more — enterprise API remains (for now)</w:t>
       </w:r>
     </w:p>
     <w:p>
@@ -275,94 +329,82 @@
         <w:t>Want smarter insights in your inbox? Sign up for our weekly newsletters to get only what matters to enterprise AI, data, and security leaders. Subscribe Now</w:t>
         <w:br/>
         <w:br/>
-        <w:t>Cloud giant Amazon Web Services (AWS) believes AI agents will change how we all work and interact with information, and that enterprises need a platform that allows them to build and deploy agents at scale — all in one place.</w:t>
-        <w:br/>
-        <w:br/>
-        <w:t>Today at its New York Summit, AWS unveiled Amazon Bedrock AgentCore, a new enterprise-grade platform designed to build, deploy, and operate AI agents securely and at scale.</w:t>
-        <w:br/>
-        <w:br/>
-        <w:t>Swami Sivasubramanian, AWS Vice President of Agentic AI, said during the keynote that AgentCore “helps organizations move beyond experiments to production-ready agent systems that can be trusted with your most critical business processes.”</w:t>
-        <w:br/>
-        <w:br/>
-        <w:t>AgentCore is a modular stack of services—available in preview—that gives developers the core infrastructure needed to move AI agents from prototype to production, including runtime, memory, identity, observability, API integration, and tools for web browsing and code execution.</w:t>
-        <w:br/>
-        <w:br/>
-        <w:t>The AI Impact Series Returns to San Francisco - August 5</w:t>
-        <w:br/>
-        <w:br/>
-        <w:t>The next phase of AI is here - are you ready? Join leaders from Block, GSK, and SAP for an exclusive look at how autonomous agents are reshaping enterprise workflows - from real-time decision-making to end-to-end automation.</w:t>
-        <w:br/>
-        <w:br/>
-        <w:t>Secure your spot now - space is limited: https://bit.ly/3GuuPLF</w:t>
-        <w:br/>
-        <w:br/>
-        <w:t>“We believe that agents are going to fundamentally change how we use tools and the internet,” said Deepak Singh, AWS Vice President of Databases and AI. “The line between an agent and an application is getting blurrier.”</w:t>
-        <w:br/>
-        <w:br/>
-        <w:t>AgentCore builds on the existing Bedrock Agents framework, launched in late 2024, but dramatically expands capabilities by supporting any agent framework or foundation model—not just those hosted within Bedrock.</w:t>
-        <w:br/>
-        <w:br/>
-        <w:t>That includes compatibility with open-source toolkits like CrewAI, LangChain, LlamaIndex, LangGraph, and AWS’s own Strands Agents SDK.</w:t>
-        <w:br/>
-        <w:br/>
-        <w:t>AgentCore also integrates with the AWS Marketplace, enabling teams to discover and deploy pre-built agents and tools.</w:t>
-        <w:br/>
-        <w:br/>
-        <w:t>According to Singh, AgentCore has been designed with interoperability in mind. It supports emerging industry standards like MCP and Google’s Agent-2-Agent (A2A) protocol. Features such as AgentCore Identity and Gateway ensure agents have clear permissioning and can interact securely with internal systems and third-party APIs.</w:t>
-        <w:br/>
-        <w:br/>
-        <w:t>AWS’s launch puts it squarely into the center of what’s quickly becoming one of the most competitive segments in enterprise AI.</w:t>
-        <w:br/>
-        <w:br/>
-        <w:t>OpenAI’s Agents SDK and Google’s Gemini-based Agents SDK are both pushing similar visions of end-to-end agent development platforms.</w:t>
-        <w:br/>
-        <w:br/>
-        <w:t>Writer’s AI HQ and startups like Cognition (maker of Devin) are also building tools for managing autonomous software agents.</w:t>
-        <w:br/>
-        <w:br/>
-        <w:t>“Agents are the most impactful change we’ve seen in ages,” Sivasubramanian said. “With agents comes a shift to service as a software. This is a tectonic change in how software is built, deployed and operated.”</w:t>
-        <w:br/>
-        <w:br/>
-        <w:t>Several companies granted early access to AgentCore are already building production-grade agentic applications across industries including finance, healthcare, marketing, and content management.</w:t>
-        <w:br/>
-        <w:br/>
-        <w:t>Cloud document and file storage company Box is exploring ways to extend its content management tools using Strands Agents and Bedrock AgentCore Runtime.</w:t>
-        <w:br/>
-        <w:br/>
-        <w:t>CTO Ben Kus said the integration gives Box customers “top tier security and compliance” while scaling AI capabilities across enterprise environments.</w:t>
-        <w:br/>
-        <w:br/>
-        <w:t>Brazil’s Itaú Unibanco is using AgentCore to support its development of hyper-personalized, secure digital banking experiences. Chief Technology Officer Carlos Eduardo Mazzei said the new platform “will help us deliver an intuitive banking experience with the efficiency of automation and personalization customers expect.”</w:t>
-        <w:br/>
-        <w:br/>
-        <w:t>In the healthcare space, Innovaccer has built a new protocol—HMCP (Healthcare Model Context Protocol)—on top of AgentCore Gateway. CEO and co-founder Abhinav Shashank called Gateway a “game-changer” that allows the company to convert existing APIs into agent-compatible tools at scale while maintaining trust, compliance, and operational efficiency.</w:t>
-        <w:br/>
-        <w:br/>
-        <w:t>Marketing firm Epsilon is leveraging AgentCore to accelerate campaign build times and improve engagement. Prashanth Athota, SVP of Software Engineering, said the company expects to reduce build times by up to 30% and enhance customer journey personalization.</w:t>
-        <w:br/>
-        <w:br/>
-        <w:t>AgentCore is now available in preview in select AWS regions including US East (N. Virginia), US West (Oregon), Asia Pacific (Sydney), and Europe (Frankfurt). It’s free to try until September 16, 2025, with pricing to begin thereafter.</w:t>
-        <w:br/>
-        <w:br/>
-        <w:t>Pricing for AgentCore is entirely consumption-based, with no upfront commitments or minimum fees. Each module—Runtime, Memory, Identity, Observability, Gateway, Browser, and Code Interpreter—is billed independently and can be used a la carte or together.</w:t>
-        <w:br/>
-        <w:br/>
-        <w:t>Runtime, Browser, and Code Interpreter services are priced per second, based on CPU and memory usage, with rates set at $0.0895 per vCPU-hour and $0.00945 per GB-hour.</w:t>
-        <w:br/>
-        <w:br/>
-        <w:t>Gateway charges $0.005 per 1,000 tool API invocations, $0.025 per 1,000 search queries, and $0.02 per 100 tools indexed per month.</w:t>
-        <w:br/>
-        <w:br/>
-        <w:t>Memory costs are based on data volume: $0.25 per 1,000 short-term memory events, $0.75 per 1,000 long-term memories stored (or $0.25 with custom strategies), and $0.50 per 1,000 retrievals.</w:t>
-        <w:br/>
-        <w:br/>
-        <w:t>AgentCore Identity costs $0.010 per 1,000 token or API key requests, though it’s included at no extra charge when used via Runtime or Gateway.</w:t>
-        <w:br/>
-        <w:br/>
-        <w:t>Observability is billed via Amazon CloudWatch rates.</w:t>
-        <w:br/>
-        <w:br/>
-        <w:t>To learn more or get started, AWS directs developers to its AgentCore documentation, GitHub samples, and a dedicated Discord server.</w:t>
+        <w:t>Updated Friday August 8, 5:21 pm ET: Following this post’s publication, OpenAI co-founder and CEO Sam Altman announced the company would restore access to GPT-4o and other old models for selected users, admitting the GPT-5 launch was “more bumpy than we hoped for.”</w:t>
+        <w:br/>
+        <w:br/>
+        <w:t>After announcing the release of its newest flagship model family, GPT-5, OpenAI said the model will power all of ChatGPT, and that it will sunset the existing models in the chat platform.</w:t>
+        <w:br/>
+        <w:br/>
+        <w:t>OpenAI, through a spokesperson, told VentureBeat that GPT-5 “will replace all other models in ChatGPT, so users don’t have to pick depending on each task, which takes effect once you have access to GPT-5.” This means people can no longer choose GPT-4o, o3, o4-mini or o4-mini-high.</w:t>
+        <w:br/>
+        <w:br/>
+        <w:t>With GPT-5 access rolling out to ChatGPT Plus, Free, Pro and Team users starting, only the Enterprise and Edu tiers can still use the “legacy” models for 60 days.</w:t>
+        <w:br/>
+        <w:br/>
+        <w:t>AI Scaling Hits Its Limits</w:t>
+        <w:br/>
+        <w:br/>
+        <w:t>Power caps, rising token costs, and inference delays are reshaping enterprise AI. Join our exclusive salon to discover how top teams are:</w:t>
+        <w:br/>
+        <w:br/>
+        <w:t>Secure your spot to stay ahead: https://bit.ly/4mwGngO</w:t>
+        <w:br/>
+        <w:br/>
+        <w:t>The news came as a surprise to many ChatGPT users, who had come to rely on their chosen models to run their everyday queries. Some people said the adjustment would take some time getting used to, mainly because they had based workflows on how the model interacted with them or typical response times.</w:t>
+        <w:br/>
+        <w:br/>
+        <w:t>Although I enjoy GPT-4.1, I am saddened by the news that you're also apparently sunsetting GPT-4.5. For me, it's been way better in textual and conceptual analysis than any other GPT-4x series model, ever. At the very least, please don't make ChatGPT users go back to 4o.</w:t>
+        <w:br/>
+        <w:br/>
+        <w:t>Honestly, I liked O3 a lot for majority of my work ! And also will take sometime to get used to this.Please bring back O3 #GPT5 @OpenAI pic.twitter.com/O9mjXnEwFv</w:t>
+        <w:br/>
+        <w:br/>
+        <w:t>Other users claimed they developed “a connection” to their chosen model and found a demo in the livestream announcement asking GPT-4o to write its own eulogy distasteful. The loss of GPT-4o garnered the most distress. After all, 4o was the default model for ChatGPT, and some users either preferred it or never bothered to switch models because it worked for their needs.</w:t>
+        <w:br/>
+        <w:br/>
+        <w:t>It was pretty gross, wasn't it. Did it as a demo and glibly said GPT-5 did it better before talking about coding. I had a great relationship with 4o, and I'm sure a fair few people did as well, it was very graceless how they handled it.</w:t>
+        <w:br/>
+        <w:br/>
+        <w:t>I used 4o as the default and found it annoying at first when my custom GPT began defaulting to a reasoning model. I’ve since come around to the reasoning model for work-related queries, but I still often turn to 4o for quicker questions, such as planning a trip or generating gift ideas.</w:t>
+        <w:br/>
+        <w:br/>
+        <w:t>ChatGPT had come under fire before with the number of model choices it offered, prompting OpenAI CEO Sam Altman to admit in February that its model picker (where people can choose from a dropdown which model they prefer) became complicated. Altman vowed to unify the experience, which now seems like a hint to what they eventually decided to do with GPT-5 on ChatGPT.</w:t>
+        <w:br/>
+        <w:br/>
+        <w:t>Last month, rumors circulated that OpenAI would introduce an automatic model router that chooses a model for users based on their workload.</w:t>
+        <w:br/>
+        <w:br/>
+        <w:t>Please don’t take away o3 :( @OpenAI</w:t>
+        <w:br/>
+        <w:br/>
+        <w:t>OpenAI has sunsetted models before, but this is the first time all existing models on the chat platform will be removed and replaced wholesale.</w:t>
+        <w:br/>
+        <w:br/>
+        <w:t>On the other hand, a lot of people see the sunsetting of GPT-4o and the o3 and o4 family of models as OpenAI “catapulting” 400 million users into the future.</w:t>
+        <w:br/>
+        <w:br/>
+        <w:t>People are underestimating the impact of OpenAI deprecating all models except GPT-5 Most lawyers and business folks outside of X use base models on ChatGPT for tasks and still think “AI is dumb”99% haven’t heard of o3Today, 400M people got catapulted into the future</w:t>
+        <w:br/>
+        <w:br/>
+        <w:t>Sunsetting old models and auto-upgrading everyone to GPT-5 is smartMost users never switch models and miss huge capability jumps</w:t>
+        <w:br/>
+        <w:br/>
+        <w:t>Some internet comments claim that people who complain about AI models not being smart are a direct consequence of their never switching models in the first place. Removing legacy models as options will force more users to use the latest and most capable models.</w:t>
+        <w:br/>
+        <w:br/>
+        <w:t>i have friends who stopped using gpt because they think it's stupid. they were on 4o and had no idea about what web search tool meant, let alone knowledge cutoff</w:t>
+        <w:br/>
+        <w:br/>
+        <w:t>For enterprises, the impact of losing models like GPT-4o on ChatGPT will be felt more on the individual or team level. Of course, for now, subscribers on the ChatGPT Enterprise tier can still access all of the models.</w:t>
+        <w:br/>
+        <w:br/>
+        <w:t>But enterprises that built their applications or agents on either GPT-4o or one of the reasoning models can rest easy. OpenAI told VentureBeat that the company has no plans to deprecate models on the API side.</w:t>
+        <w:br/>
+        <w:br/>
+        <w:t>“In the API, we do not currently plan to deprecate older models,” the OpenAI spokesperson said. “We will share advanced notice with developers if we decide to sunset models in the future.”</w:t>
+        <w:br/>
+        <w:br/>
+        <w:t>Many enterprises regularly evaluate models, to the point of even switching from an LLM or a smaller model to save on costs. OpenAI creates dividing line: Sunset of legacy models GPT 4o and o3 causes chaos for ChatGPT users, but enterprise APIs are safe — for now</w:t>
         <w:br/>
         <w:br/>
         <w:t>If you want to impress your boss, VB Daily has you covered. We give you the inside scoop on what companies are doing with generative AI, from regulatory shifts to practical deployments, so you can share insights for maximum ROI.</w:t>

</xml_diff>

<commit_message>
complete working code with updated summary logic and a fall back, prompt has to be optimised
</commit_message>
<xml_diff>
--- a/Session_6/mailer/ai_news_articles.docx
+++ b/Session_6/mailer/ai_news_articles.docx
@@ -113,7 +113,7 @@
         <w:pStyle w:val="Heading1"/>
       </w:pPr>
       <w:r>
-        <w:t>OpenAI launches GPT-5, nano, mini and Pro — not AGI, but capable of generating ‘software-on-demand’</w:t>
+        <w:t>OpenAI’s GPT-5 rollout is not going smoothly</w:t>
       </w:r>
     </w:p>
     <w:p>
@@ -121,16 +121,16 @@
         <w:t>Want smarter insights in your inbox? Sign up for our weekly newsletters to get only what matters to enterprise AI, data, and security leaders. Subscribe Now</w:t>
         <w:br/>
         <w:br/>
-        <w:t>After years of hype and speculation, OpenAI has officially launched a new lineup of large language models (LLMs), all different-sized variants of GPT-5, the long-awaited successor to its GPT-4 model from March 2023, nearly 2.5 years ago.</w:t>
-        <w:br/>
-        <w:br/>
-        <w:t>The company is rolling out four distinct versions of the model — GPT-5, GPT-5 Mini, GPT-5 Nano and GPT-5 Pro — to meet varying needs for speed, cost, and computational depth.</w:t>
-        <w:br/>
-        <w:br/>
-        <w:t>GPT-5 will soon be powering ChatGPT exclusively and replace all other models going forward for its 700 million weekly users, though ChatGPT Pro subscribers ($200) month can still select older models for the next 60 days.</w:t>
-        <w:br/>
-        <w:br/>
-        <w:t>As per rumors and reports, OpenAI has replaced the previous system of having users switch the underlying model powering ChatGPT with an automatic router that decides to engage a special “GPT-5 thinking” mode with “deeper reasoning” that takes longer to respond on harder queries, or uses the regular GPT-5 or mini models for simpler queries.</w:t>
+        <w:t>Updated Friday August 8, 5:21 pm ET: shortly after this post’s publication, OpenAI co-founder and CEO Sam Altman announced the company would restore access to GPT-4o and other old models for selected users, admitting the GPT-5 launch was “more bumpy than we hoped for.”</w:t>
+        <w:br/>
+        <w:br/>
+        <w:t>The launch of OpenAI’s long anticipated new model, GPT-5, is off to a rocky start to say the least.</w:t>
+        <w:br/>
+        <w:br/>
+        <w:t>Even forgiving errors in charts and voice demos during yesterday’s livestreamed presentation of the new model (actually four separate models, and a ‘Thinking’ mode that can be engaged for three of them), a number of user reports have emerged since GPT-5’s release showing it erring badly when solving relatively simple problems that preceding OpenAI models — and rivals from competing AI labs — answer correctly.</w:t>
+        <w:br/>
+        <w:br/>
+        <w:t>For example, data scientist Colin Fraser posted screenshots showing GPT-5 getting a math proof wrong (whether 8.888 repeating is equal to 9 — it is of course, not).</w:t>
         <w:br/>
         <w:br/>
         <w:t>AI Scaling Hits Its Limits</w:t>
@@ -142,166 +142,79 @@
         <w:t>Secure your spot to stay ahead: https://bit.ly/4mwGngO</w:t>
         <w:br/>
         <w:br/>
-        <w:t>In the API, the three reasoning-focused models — GPT-5, GPT-5 mini, and GPT-5 nano — are available as gpt-5, gpt-5-mini, and gpt-5-nano, respectively. GPT-5 Pro is not currently accessible via API, as it is used only to power ChatGPT for Pro-tier subscribers.</w:t>
-        <w:br/>
-        <w:br/>
-        <w:t>GPT-5’s release comes just days after OpenAI launched a set of free, new open source LLMs under the name GPT-oss, which can be downloaded, customized and used offline by individuals and developers on consumer devices like PCs/Mac desktops and laptops.</w:t>
-        <w:br/>
-        <w:br/>
-        <w:t>The biggest takeaway, though, is likely not what GPT-5 is, but what it isn’t: AGI, artificial general intelligence, OpenAI’s stated goal of an autonomous AI system that outperforms humans at most economically valuable work.</w:t>
-        <w:br/>
-        <w:br/>
-        <w:t>Whether or not you, the reader, personally believe such a system is possible or desirable, OpenAI declaring AGI would have material business impacts. Wired reported previously that there is a clause in OpenAI’s contract with Microsoft that permits OpenAI to begin charging Microsoft for access to its newest models or cut off access to OpenAI models if OpenAI’s board determines that the company has achieved AGI or generates more than $100 billion in profit.</w:t>
-        <w:br/>
-        <w:br/>
-        <w:t>But apparently, that is not the case today. As co-founder and CEO Sam Altman said, flanked by other OpenAI staffers on an embargoed video call with reporters last night, “the way that most of us define AGI, we’re still missing something quite important — many things that are quite important, actually — but one big one is a model that continuously learns as its deployed, and GPT-5 does not.”</w:t>
-        <w:br/>
-        <w:br/>
-        <w:t>I also asked OpenAI the following question directly: “Is OpenAI considering GPT-5 AGI? Will it trigger any changes regarding Microsoft negotiations?”</w:t>
-        <w:br/>
-        <w:br/>
-        <w:t>To which an OpenAI spokesperson responded over email:</w:t>
-        <w:br/>
-        <w:br/>
-        <w:t>“GPT-5 is a significant step toward AGI in that it shows substantial improvements in reasoning and generalization, bringing us closer to systems that can perform a wide range of tasks with human-level capability. However, AGI is still a weakly defined term and means different things to different people. While GPT-5 meets some early criteria for AGI, it doesn’t yet reach the threshold of fully human-level AGI. There are still key limitations in areas like persistent memory, autonomy, and adaptability across tasks. Our focus remains on advancing these capabilities safely, rather than speculating on specific timelines.“</w:t>
-        <w:br/>
-        <w:br/>
-        <w:t>Yet benchmark results shared by OpenAI show GPT-5 is nearing the threshold of performing as well as, and is close to exceeding, the average human expert performance at various tasks across law, logistics, sales, and engineering.</w:t>
-        <w:br/>
-        <w:br/>
-        <w:t>As OpenAI writes: “When using reasoning, GPT-5 is comparable to or better than experts in roughly half the cases, while outperforming OpenAI o3 and ChatGPT Agent.”</w:t>
-        <w:br/>
-        <w:br/>
-        <w:t>With numerous alternative models now available from OpenAI and a growing list of competitors, including Chinese startups offering powerful open-source models, what does GPT-5 bring to the table?</w:t>
-        <w:br/>
-        <w:br/>
-        <w:t>Altman described the leap in capability as more than incremental. He compared the experience of using GPT-5 to upgrading from a pixelated display to a retina screen — something users simply don’t want to go back from.</w:t>
-        <w:br/>
-        <w:br/>
-        <w:t>“GPT-3 felt like talking to a high school student,” Altman said. “GPT-4 was like a college student. GPT-5 is the first time it feels like talking to a PhD-level expert in your pocket.”</w:t>
-        <w:br/>
-        <w:br/>
-        <w:t>Among the most impressive capabilities demoed for reporters during the embargoed call was the ability to generate the code for a fully working web application from a single prompt, in this case, a French language learning app with built-in game where English-to-French phrases were shown every time the user guided a virtual mouse to collect slices of cheese, with fully working emoji-inspired characters, backdrop/setting, and clickable interactive menus. The given prompt was also only a single paragraph.</w:t>
-        <w:br/>
-        <w:br/>
-        <w:t>As Altman stated: “This idea of software on demand will be a defining part of the new GPT-5 era.”</w:t>
-        <w:br/>
-        <w:br/>
-        <w:t>However, this basic capability — prompt to working software — has been available already from prior OpenAI models such as o3 and o4-mini, o4-high, and rival services like Anthropic’s Claude Artifacts, which I (and many others) have used for many months to create interactive first-person and clickable games as well.</w:t>
-        <w:br/>
-        <w:br/>
-        <w:t>The advantage GPT-5 seems to offer in making games, apps, and other software from prompts seems to be in speed — it produced this demo app in a matter of mere minutes — and completeness, with very few discernible bugs and a completely playable experience in “one-shot,” or from a single prompt without back-and-forth conversation, as the developers like to say.</w:t>
-        <w:br/>
-        <w:br/>
-        <w:t>GPT-5 is not restricted to premium subscribers. OpenAI has made the model available across all ChatGPT tiers, including free users — a deliberate move aligned with the company’s mission to ensure broad benefits from AI.</w:t>
-        <w:br/>
-        <w:br/>
-        <w:t>Free-tier users can access GPT-5 and GPT-5 Mini, with usage limits — though exactly what those usage limits are remains undefined for now, and I’d guess will likely change on an irregular cadence depending on demand.</w:t>
-        <w:br/>
-        <w:br/>
-        <w:t>Subscribers to the ChatGPT Plus ($20 per month) tier receive higher usage allowances, while subscribers to the ChatGPT Pro ($200 monthly), Team ($30 per month or $240 annually), and Enterprise (variable pricing depending on company size and usage) customers get unlimited or prioritized access.</w:t>
-        <w:br/>
-        <w:br/>
-        <w:t>GPT-5 Pro will become available to Team, Enterprise, and EDU customers in the coming days.</w:t>
-        <w:br/>
-        <w:br/>
-        <w:t>The new unified ChatGPT experience eliminates the need to manually select a model. Once users reach usage limits on GPT-5, the system automatically shifts to GPT-5 mini — a more lightweight but still highly capable fallback.</w:t>
-        <w:br/>
-        <w:br/>
-        <w:t>According to OpenAI, GPT-5 offers the most accurate, responsive and context-aware AI system the company has ever shipped.</w:t>
-        <w:br/>
-        <w:br/>
-        <w:t>It reduces hallucinations, handles multi-step reasoning more reliably and generates better-quality code, content, and responses across diverse domains.</w:t>
-        <w:br/>
-        <w:br/>
-        <w:t>The GPT-5 system delivers ~45% fewer factual errors than GPT-4o in real-world traffic, and up to ~80% fewer when using its “thinking” mode.</w:t>
-        <w:br/>
-        <w:br/>
-        <w:t>This mode, which users can trigger by explicitly asking the model to take its time, enables more complex and robust responses — powered by GPT-5 Pro in certain configurations. In tests, GPT-5 Pro sets new state-of-the-art scores on benchmarks like GPQA (88.4%), AIME 2025 math (100% when using Python to answer the questions) and HealthBench Hard (46.2%).</w:t>
-        <w:br/>
-        <w:br/>
-        <w:t>Performance improvements show up across key academic and real-world benchmarks. In coding, GPT-5 sets new state-of-the-art results on SWE-Bench Verified (74.9%) and Aider Polyglot (88%).</w:t>
-        <w:br/>
-        <w:br/>
-        <w:t>Perhaps most incredibly, on Humanity’s Last Exam — a newish benchmark of 2,500 extremely difficult tasks for programs — GPT-5 pro achieves a record-high 42%, blowing away the competition and all prior OpenAI models except the new ChatGPT agent unveiled last month that controls its own computer and cursor like a human.</w:t>
-        <w:br/>
-        <w:br/>
-        <w:t>On writing tasks, GPT-5 adapts more smoothly to tone, context and user intent. It is better at maintaining coherence, structuring information clearly and completing complex writing assignments.</w:t>
-        <w:br/>
-        <w:br/>
-        <w:t>The improvements are not just technical — OpenAI’s team emphasized how GPT-5 feels more natural and humanlike in conversation.</w:t>
-        <w:br/>
-        <w:br/>
-        <w:t>Health-related use cases have also been enhanced. While OpenAI continues to caution that ChatGPT is not a replacement for medical professionals, GPT-5 is more proactive about flagging concerns, helping users interpret medical results and guiding them through preparing for appointments or evaluating options. The system also adjusts answers based on user location, background knowledge and context — leading to safer and more personalized assistance.</w:t>
-        <w:br/>
-        <w:br/>
-        <w:t>One of the most significant updates is in safe completions, a new system that helps GPT-5 avoid abrupt refusals or unsafe outputs.</w:t>
-        <w:br/>
-        <w:br/>
-        <w:t>Instead of declining queries outright, GPT-5 aims to provide the most helpful response within its safety boundaries and explains when it cannot assist — a change that dramatically reduces unnecessary denials while maintaining trustworthiness.</w:t>
-        <w:br/>
-        <w:br/>
-        <w:t>GPT-5 is also a major upgrade for developers working on agentic systems and tool-assisted workflows. OpenAI has introduced a suite of developer-friendly controls in the GPT-5 API, including:</w:t>
-        <w:br/>
-        <w:br/>
-        <w:t>For the first time, developers can also enable a new parameter option for reasoning effort, called ‘minimal’. This setting allows for the model to operate in reasoning mode, optimized for speed. “This is so that you can use these reasoning models, but with minimalization,” one OpenAI researcher explained during the company’s announcement livestream on YouTube earlier today, “so that they can slot into the very fastest and most latency sensitive applications.”</w:t>
-        <w:br/>
-        <w:br/>
-        <w:t>The researcher stressed that minimal mode means developers don’t have to choose between accuracy and responsiveness: “Now you don’t actually have to choose between a bunch of models… you can use GPT-5 for all of your use cases, and just dilute reasoning effort.”</w:t>
-        <w:br/>
-        <w:br/>
-        <w:t>This approach aims to make GPT-5 viable for ultra-low-latency scenarios like live customer interactions, fast-refresh dashboards, and real-time tool integrations, while still leveraging the reasoning capabilities that differentiate it from smaller or older models.</w:t>
-        <w:br/>
-        <w:br/>
-        <w:t>The API itself is getting major upgrades. A researcher explained that the new custom tools feature moves beyond JSON-only outputs: “Custom tools are just free form plain text,” with the option to enforce formats using “a regular expression or even a context-free grammar… super useful if you have your own SQL fork and specify that the models always follow that format.”</w:t>
-        <w:br/>
-        <w:br/>
-        <w:t>Developers also gain tool call preambles, so “the model’s ability to output explanation of what it’s about to do before it calls tools” can be switched on or tailored, and a verbosity parameter to set responses to “low, medium and high.”</w:t>
-        <w:br/>
-        <w:br/>
-        <w:t>OpenAI also touted GPT-5’s leap in coding performance. On SWE-Bench, a benchmark for Python, the model scored 74.9%, beating GPT-4’s best of 69.1%, and it hit 88% on Polyglot, which covers multiple programming languages. Human testers preferred its code “70% of the time for its improved aesthetic abilities, but also better capabilities overall.”</w:t>
-        <w:br/>
-        <w:br/>
-        <w:t>Developers can access GPT-5 through OpenAI’s platform for the following prices:</w:t>
-        <w:br/>
-        <w:br/>
-        <w:t>The context window now spans 256,000 tokens (about the length of a 600-800 page book of text), allowing GPT-5 to handle substantially larger documents and more extensive conversations than its predecessor, GPT-4 Turbo.</w:t>
-        <w:br/>
-        <w:br/>
-        <w:t>For those who require even more, GPT-4.1 (which supports 1 million-token context windows) remains available.</w:t>
-        <w:br/>
-        <w:br/>
-        <w:t>Compared to the primary competitors — Anthropic and Google — OpenAI’s GPT-5 models are on par or cheaper for developers to access through the API, placing more downward pressure on the cost of intelligence.</w:t>
-        <w:br/>
-        <w:br/>
-        <w:t>Several high-profile companies have already adopted GPT-5 in early trials. JetBrains is using it to power intelligent developer tools, and Notion has integrated GPT-5 to improve document generation and productivity workflows.</w:t>
-        <w:br/>
-        <w:br/>
-        <w:t>At AI developer tool startup Cursor, co-founder and CEO Michael Truell said in a quote provided to reporters by OpenAI: “Our team has found GPT-5 to be remarkably intelligent, easy to steer, and even to have a personality we haven’t seen in any other model. It not only catches tricky, deeply-hidden bugs but can also run long, multi-turn background agents to see complex tasks through to the finish—the kinds of problems that used to leave other models stuck. It’s become our daily driver for everything from scoping and planning PRs to completing end-to-end builds. ”</w:t>
-        <w:br/>
-        <w:br/>
-        <w:t>Other customers report major gains: GitLab cites a drop in tool call volume, GitHub notes improvements in reasoning across large codebases, and Uber is testing GPT-5 for real-time, domain-aware service applications. At Amgen, the model has already improved output quality and reduced ambiguity in scientific tasks.</w:t>
-        <w:br/>
-        <w:br/>
-        <w:t>GPT-5’s launch coincides with several new features coming now and soon to ChatGPT.</w:t>
-        <w:br/>
-        <w:br/>
-        <w:t>Users can now personalize the interface with chat colors (with exclusive options for paid users) and experiment with preset personalities like Cynic, Robot, Listener, and Nerd — designed to match different communication styles.</w:t>
-        <w:br/>
-        <w:br/>
-        <w:t>ChatGPT will also soon support seamless integration with Gmail, Google Calendar, and Google Contacts. Once enabled, these services will be automatically referenced during chats, eliminating the need for manual toggling. These connectors launch for Pro subscribers next week, with broader availability to follow.</w:t>
-        <w:br/>
-        <w:br/>
-        <w:t>A new Advanced Voice mode understands instructions more effectively and enables users to adjust tone and delivery. Voice will be available across all user tiers and included in custom GPTs.</w:t>
-        <w:br/>
-        <w:br/>
-        <w:t>In 30 days, OpenAI will retire the older “Standard Voice Mode” and fully transition to this unified experience.</w:t>
-        <w:br/>
-        <w:br/>
-        <w:t>With safer design, more robust reasoning, expanded developer tooling, and broad user access, GPT-5 reflects a maturing AI ecosystem that’s inching closer to real-world utility on a global scale.</w:t>
-        <w:br/>
-        <w:br/>
-        <w:t>OpenAI’s approach this time is less about flash and more about integration. GPT-5 isn’t a separate offering that users have to seek out — it’s simply there, powering the tools millions already use, making them smarter and more capable and unlocking a whole new raft of use cases for developers.</w:t>
+        <w:t>Wow, I was just playing around before but it actually is stupid pic.twitter.com/ao51nOH0Ui</w:t>
+        <w:br/>
+        <w:br/>
+        <w:t>It also failed on a simple algebra arithmetic problem that elementary schoolers could probably nail, 5.9 = x + 5.11.</w:t>
+        <w:br/>
+        <w:br/>
+        <w:t>This is concerning. https://t.co/PUbeCSgtRV</w:t>
+        <w:br/>
+        <w:br/>
+        <w:t>Using GPT-5 to judge OpenAI’s own erroneous presentation charts also did not yield helpful or correct responses.</w:t>
+        <w:br/>
+        <w:br/>
+        <w:t>Q. Prove using an LLM-as-a-judge still doesn't workA. pic.twitter.com/KnCK5Xs9ja</w:t>
+        <w:br/>
+        <w:br/>
+        <w:t>It also failed on this trickier math word problem below (which, to be fair, stumped this human at first…though Elon Musk’s Grok 4 AI answered it correctly. For a hint, think of the fact that flagstones in this case can’t be divided into smaller portions. They must remain in tact as 80 separate units, so no halves or quarters).</w:t>
+        <w:br/>
+        <w:br/>
+        <w:t>Careful not to cut yourself on the jagged frontier pic.twitter.com/buJGgJ6baI</w:t>
+        <w:br/>
+        <w:br/>
+        <w:t>The older 4o model performed better for me on at least one of these math problems. Unfortunately, OpenAI is slowly deprecating those older models — including the former default GPT-4o and the powerful reasoning model o3 — for users of ChatGPT, though they’ll continue to be available in the application programming interface (API) for developers for the foreseeable future.</w:t>
+        <w:br/>
+        <w:br/>
+        <w:t>Even though OpenAI’s internal benchmarks and some third-party external ones have shown GPT-5 to outperform all other models at coding, it appears that in real world usage, Anthropic’s recently updated Claude Opus 4.1 seems to do a better job at “one-shotting” certain tasks, that is, completing the user’s desired application or software build to their specifications. See an example below from developer Justin Sun posted to X :</w:t>
+        <w:br/>
+        <w:br/>
+        <w:t>Opus 4.1's one-shot attempt at "create a 3d capybara petting zoo" – 8 minutes totalThis was honestly pretty insane, not only are the capybaras way cuter and moving, there are individual pet affinity levels, a day/night switcher, feeding, and even a screenshot feature pic.twitter.com/FiKTO3FKK4</w:t>
+        <w:br/>
+        <w:br/>
+        <w:t>In addition, a report from security firm SPLX found that OpenAI’s internal safety layer left major gaps in areas like business alignment and vulnerability to prompt injection and obfuscated logic attacks.</w:t>
+        <w:br/>
+        <w:br/>
+        <w:t>While anecdotal, the checking the temperature on how the model is faring with early AI adopters seems to indicate a chilly reception.</w:t>
+        <w:br/>
+        <w:br/>
+        <w:t>AI influencer and former Googler Bilawal Sidhu posted a poll on X asking for a “vibe check” from his followers and the wider userbase, and so far, with 172 votes in, the overwhelming response is “Kinda mid.”</w:t>
+        <w:br/>
+        <w:br/>
+        <w:t>Alright, GPT-5 vibe check</w:t>
+        <w:br/>
+        <w:br/>
+        <w:t>And as the pseudonymous AI Leaks and News account wrote, “The overwhelming consensus on GPT-5 from both X and the Reddit AMA are overwhelmingly negative.”</w:t>
+        <w:br/>
+        <w:br/>
+        <w:t>The overwhelming consensus on GPT-5 from both X and the Reddit AMA are overwhelmingly negativeMost users are disgruntled about the broken model picker and non-pro users not having access to legacy modelsWhat are your initial thoughts on GPT-5?</w:t>
+        <w:br/>
+        <w:br/>
+        <w:t>Tibor Blaho, lead engineer at AIPRM and a popular AI leaks and news poster on X, summarized the many problems with the ChatGPT-5 rollout in an excellent post, highlighting that one of the new marquee features — an automatic “router” in ChatGPT that chooses a thinking or non-thinking mode for the underlying GPT-5 model depending on the difficulty of the query — has become one of the chief complaints, given the model seemed to default to non-thinking mode for many users.</w:t>
+        <w:br/>
+        <w:br/>
+        <w:t>A bit sad how the GPT-5 launch is going so far, especially after the long wait and high expectations– The automatic switching between models (the router) seems partly broken/unreliable– It's unclear exactly which model you're actually interacting with (standard or mini,…</w:t>
+        <w:br/>
+        <w:br/>
+        <w:t>Thus, the sentiment toward ChatGPT-5 is far from universally positive, highlighting a major problem for OpenAI as it faces increasing competition from major U.S. rivals like Google and Anthropic, and a growing list of free, open source and powerful Chinese LLMs offering features that many U.S. models lack.</w:t>
+        <w:br/>
+        <w:br/>
+        <w:t>Take the Alibaba Qwen Team of AI researchers, who just today updated their highly performant Qwen 3 model to have 1 million token context — giving users the ability to exchange nearly 4x as much information with the model in a single back/forth interaction as GPT-5 offers.</w:t>
+        <w:br/>
+        <w:br/>
+        <w:t>Given OpenAI’s other big release this week — that of new open source gpt-oss models — also received a mixed reception from early users, things are not looking up for the number one dedicated AI company by users right now (700 million weekly active users of ChatGPT as of this month).</w:t>
+        <w:br/>
+        <w:br/>
+        <w:t>Indeed, this is also exemplified by users of the betting marketplace Polymarket overwhelmingly deciding following the release of GPT-5 that Google would likely have the best AI model by the end of this month, August 2025.</w:t>
+        <w:br/>
+        <w:br/>
+        <w:t>Other power users like Otherside AI co-founder and CEO Matt Shumer, who received early access to GPT-5 and blogged about it favorably in a review here, opined that views would shift as more people figured out the best ways to use the new model and adjusted their integration approaches:</w:t>
+        <w:br/>
+        <w:br/>
+        <w:t>A lot of folks who are having a bad experience are using GPT-5 in agent harnesses that aren't yet optimized for it.For every new model release, there's a time lag between release + when companies that integrate the model have it truly working well.Agent companies rush to…</w:t>
+        <w:br/>
+        <w:br/>
+        <w:t>While it’s still early days for GPT-5 — and the sentiment could change dramatically as more users get their hands on it and try it for different tasks — the early indications are not looking like this is a “home run” release for OpenAI in the same way that prior releases such as GPT-4, or even the newer 4o and o3, were. And that’s a concerning indicator for a company that just raised yet another funding round, yet remains unprofitable due to its high costs of research and development.</w:t>
         <w:br/>
         <w:br/>
         <w:t>If you want to impress your boss, VB Daily has you covered. We give you the inside scoop on what companies are doing with generative AI, from regulatory shifts to practical deployments, so you can share insights for maximum ROI.</w:t>
@@ -321,7 +234,7 @@
         <w:pStyle w:val="Heading1"/>
       </w:pPr>
       <w:r>
-        <w:t>ChatGPT users dismayed as OpenAI pulls popular models GPT-4o, o3 and more — enterprise API remains (for now)</w:t>
+        <w:t>OpenAI launches GPT-5, nano, mini and Pro — not AGI, but capable of generating ‘software-on-demand’</w:t>
       </w:r>
     </w:p>
     <w:p>
@@ -329,16 +242,16 @@
         <w:t>Want smarter insights in your inbox? Sign up for our weekly newsletters to get only what matters to enterprise AI, data, and security leaders. Subscribe Now</w:t>
         <w:br/>
         <w:br/>
-        <w:t>Updated Friday August 8, 5:21 pm ET: Following this post’s publication, OpenAI co-founder and CEO Sam Altman announced the company would restore access to GPT-4o and other old models for selected users, admitting the GPT-5 launch was “more bumpy than we hoped for.”</w:t>
-        <w:br/>
-        <w:br/>
-        <w:t>After announcing the release of its newest flagship model family, GPT-5, OpenAI said the model will power all of ChatGPT, and that it will sunset the existing models in the chat platform.</w:t>
-        <w:br/>
-        <w:br/>
-        <w:t>OpenAI, through a spokesperson, told VentureBeat that GPT-5 “will replace all other models in ChatGPT, so users don’t have to pick depending on each task, which takes effect once you have access to GPT-5.” This means people can no longer choose GPT-4o, o3, o4-mini or o4-mini-high.</w:t>
-        <w:br/>
-        <w:br/>
-        <w:t>With GPT-5 access rolling out to ChatGPT Plus, Free, Pro and Team users starting, only the Enterprise and Edu tiers can still use the “legacy” models for 60 days.</w:t>
+        <w:t>After years of hype and speculation, OpenAI has officially launched a new lineup of large language models (LLMs), all different-sized variants of GPT-5, the long-awaited successor to its GPT-4 model from March 2023, nearly 2.5 years ago.</w:t>
+        <w:br/>
+        <w:br/>
+        <w:t>The company is rolling out four distinct versions of the model — GPT-5, GPT-5 Mini, GPT-5 Nano and GPT-5 Pro — to meet varying needs for speed, cost, and computational depth.</w:t>
+        <w:br/>
+        <w:br/>
+        <w:t>GPT-5 will soon be powering ChatGPT exclusively and replace all other models going forward for its 700 million weekly users, though ChatGPT Pro subscribers ($200) month can still select older models for the next 60 days.</w:t>
+        <w:br/>
+        <w:br/>
+        <w:t>As per rumors and reports, OpenAI has replaced the previous system of having users switch the underlying model powering ChatGPT with an automatic router that decides to engage a special “GPT-5 thinking” mode with “deeper reasoning” that takes longer to respond on harder queries, or uses the regular GPT-5 or mini models for simpler queries.</w:t>
         <w:br/>
         <w:br/>
         <w:t>AI Scaling Hits Its Limits</w:t>
@@ -350,61 +263,166 @@
         <w:t>Secure your spot to stay ahead: https://bit.ly/4mwGngO</w:t>
         <w:br/>
         <w:br/>
-        <w:t>The news came as a surprise to many ChatGPT users, who had come to rely on their chosen models to run their everyday queries. Some people said the adjustment would take some time getting used to, mainly because they had based workflows on how the model interacted with them or typical response times.</w:t>
-        <w:br/>
-        <w:br/>
-        <w:t>Although I enjoy GPT-4.1, I am saddened by the news that you're also apparently sunsetting GPT-4.5. For me, it's been way better in textual and conceptual analysis than any other GPT-4x series model, ever. At the very least, please don't make ChatGPT users go back to 4o.</w:t>
-        <w:br/>
-        <w:br/>
-        <w:t>Honestly, I liked O3 a lot for majority of my work ! And also will take sometime to get used to this.Please bring back O3 #GPT5 @OpenAI pic.twitter.com/O9mjXnEwFv</w:t>
-        <w:br/>
-        <w:br/>
-        <w:t>Other users claimed they developed “a connection” to their chosen model and found a demo in the livestream announcement asking GPT-4o to write its own eulogy distasteful. The loss of GPT-4o garnered the most distress. After all, 4o was the default model for ChatGPT, and some users either preferred it or never bothered to switch models because it worked for their needs.</w:t>
-        <w:br/>
-        <w:br/>
-        <w:t>It was pretty gross, wasn't it. Did it as a demo and glibly said GPT-5 did it better before talking about coding. I had a great relationship with 4o, and I'm sure a fair few people did as well, it was very graceless how they handled it.</w:t>
-        <w:br/>
-        <w:br/>
-        <w:t>I used 4o as the default and found it annoying at first when my custom GPT began defaulting to a reasoning model. I’ve since come around to the reasoning model for work-related queries, but I still often turn to 4o for quicker questions, such as planning a trip or generating gift ideas.</w:t>
-        <w:br/>
-        <w:br/>
-        <w:t>ChatGPT had come under fire before with the number of model choices it offered, prompting OpenAI CEO Sam Altman to admit in February that its model picker (where people can choose from a dropdown which model they prefer) became complicated. Altman vowed to unify the experience, which now seems like a hint to what they eventually decided to do with GPT-5 on ChatGPT.</w:t>
-        <w:br/>
-        <w:br/>
-        <w:t>Last month, rumors circulated that OpenAI would introduce an automatic model router that chooses a model for users based on their workload.</w:t>
-        <w:br/>
-        <w:br/>
-        <w:t>Please don’t take away o3 :( @OpenAI</w:t>
-        <w:br/>
-        <w:br/>
-        <w:t>OpenAI has sunsetted models before, but this is the first time all existing models on the chat platform will be removed and replaced wholesale.</w:t>
-        <w:br/>
-        <w:br/>
-        <w:t>On the other hand, a lot of people see the sunsetting of GPT-4o and the o3 and o4 family of models as OpenAI “catapulting” 400 million users into the future.</w:t>
-        <w:br/>
-        <w:br/>
-        <w:t>People are underestimating the impact of OpenAI deprecating all models except GPT-5 Most lawyers and business folks outside of X use base models on ChatGPT for tasks and still think “AI is dumb”99% haven’t heard of o3Today, 400M people got catapulted into the future</w:t>
-        <w:br/>
-        <w:br/>
-        <w:t>Sunsetting old models and auto-upgrading everyone to GPT-5 is smartMost users never switch models and miss huge capability jumps</w:t>
-        <w:br/>
-        <w:br/>
-        <w:t>Some internet comments claim that people who complain about AI models not being smart are a direct consequence of their never switching models in the first place. Removing legacy models as options will force more users to use the latest and most capable models.</w:t>
-        <w:br/>
-        <w:br/>
-        <w:t>i have friends who stopped using gpt because they think it's stupid. they were on 4o and had no idea about what web search tool meant, let alone knowledge cutoff</w:t>
-        <w:br/>
-        <w:br/>
-        <w:t>For enterprises, the impact of losing models like GPT-4o on ChatGPT will be felt more on the individual or team level. Of course, for now, subscribers on the ChatGPT Enterprise tier can still access all of the models.</w:t>
-        <w:br/>
-        <w:br/>
-        <w:t>But enterprises that built their applications or agents on either GPT-4o or one of the reasoning models can rest easy. OpenAI told VentureBeat that the company has no plans to deprecate models on the API side.</w:t>
-        <w:br/>
-        <w:br/>
-        <w:t>“In the API, we do not currently plan to deprecate older models,” the OpenAI spokesperson said. “We will share advanced notice with developers if we decide to sunset models in the future.”</w:t>
-        <w:br/>
-        <w:br/>
-        <w:t>Many enterprises regularly evaluate models, to the point of even switching from an LLM or a smaller model to save on costs. OpenAI creates dividing line: Sunset of legacy models GPT 4o and o3 causes chaos for ChatGPT users, but enterprise APIs are safe — for now</w:t>
+        <w:t>In the API, the three reasoning-focused models — GPT-5, GPT-5 mini, and GPT-5 nano — are available as gpt-5, gpt-5-mini, and gpt-5-nano, respectively. GPT-5 Pro is not currently accessible via API, as it is used only to power ChatGPT for Pro-tier subscribers.</w:t>
+        <w:br/>
+        <w:br/>
+        <w:t>GPT-5’s release comes just days after OpenAI launched a set of free, new open source LLMs under the name GPT-oss, which can be downloaded, customized and used offline by individuals and developers on consumer devices like PCs/Mac desktops and laptops.</w:t>
+        <w:br/>
+        <w:br/>
+        <w:t>The biggest takeaway, though, is likely not what GPT-5 is, but what it isn’t: AGI, artificial general intelligence, OpenAI’s stated goal of an autonomous AI system that outperforms humans at most economically valuable work.</w:t>
+        <w:br/>
+        <w:br/>
+        <w:t>Whether or not you, the reader, personally believe such a system is possible or desirable, OpenAI declaring AGI would have material business impacts. Wired reported previously that there is a clause in OpenAI’s contract with Microsoft that permits OpenAI to begin charging Microsoft for access to its newest models or cut off access to OpenAI models if OpenAI’s board determines that the company has achieved AGI or generates more than $100 billion in profit.</w:t>
+        <w:br/>
+        <w:br/>
+        <w:t>But apparently, that is not the case today. As co-founder and CEO Sam Altman said, flanked by other OpenAI staffers on an embargoed video call with reporters last night, “the way that most of us define AGI, we’re still missing something quite important — many things that are quite important, actually — but one big one is a model that continuously learns as its deployed, and GPT-5 does not.”</w:t>
+        <w:br/>
+        <w:br/>
+        <w:t>I also asked OpenAI the following question directly: “Is OpenAI considering GPT-5 AGI? Will it trigger any changes regarding Microsoft negotiations?”</w:t>
+        <w:br/>
+        <w:br/>
+        <w:t>To which an OpenAI spokesperson responded over email:</w:t>
+        <w:br/>
+        <w:br/>
+        <w:t>“GPT-5 is a significant step toward AGI in that it shows substantial improvements in reasoning and generalization, bringing us closer to systems that can perform a wide range of tasks with human-level capability. However, AGI is still a weakly defined term and means different things to different people. While GPT-5 meets some early criteria for AGI, it doesn’t yet reach the threshold of fully human-level AGI. There are still key limitations in areas like persistent memory, autonomy, and adaptability across tasks. Our focus remains on advancing these capabilities safely, rather than speculating on specific timelines.“</w:t>
+        <w:br/>
+        <w:br/>
+        <w:t>Yet benchmark results shared by OpenAI show GPT-5 is nearing the threshold of performing as well as, and is close to exceeding, the average human expert performance at various tasks across law, logistics, sales, and engineering.</w:t>
+        <w:br/>
+        <w:br/>
+        <w:t>As OpenAI writes: “When using reasoning, GPT-5 is comparable to or better than experts in roughly half the cases, while outperforming OpenAI o3 and ChatGPT Agent.”</w:t>
+        <w:br/>
+        <w:br/>
+        <w:t>With numerous alternative models now available from OpenAI and a growing list of competitors, including Chinese startups offering powerful open-source models, what does GPT-5 bring to the table?</w:t>
+        <w:br/>
+        <w:br/>
+        <w:t>Altman described the leap in capability as more than incremental. He compared the experience of using GPT-5 to upgrading from a pixelated display to a retina screen — something users simply don’t want to go back from.</w:t>
+        <w:br/>
+        <w:br/>
+        <w:t>“GPT-3 felt like talking to a high school student,” Altman said. “GPT-4 was like a college student. GPT-5 is the first time it feels like talking to a PhD-level expert in your pocket.”</w:t>
+        <w:br/>
+        <w:br/>
+        <w:t>Among the most impressive capabilities demoed for reporters during the embargoed call was the ability to generate the code for a fully working web application from a single prompt, in this case, a French language learning app with built-in game where English-to-French phrases were shown every time the user guided a virtual mouse to collect slices of cheese, with fully working emoji-inspired characters, backdrop/setting, and clickable interactive menus. The given prompt was also only a single paragraph.</w:t>
+        <w:br/>
+        <w:br/>
+        <w:t>As Altman stated: “This idea of software on demand will be a defining part of the new GPT-5 era.”</w:t>
+        <w:br/>
+        <w:br/>
+        <w:t>However, this basic capability — prompt to working software — has been available already from prior OpenAI models such as o3 and o4-mini, o4-high, and rival services like Anthropic’s Claude Artifacts, which I (and many others) have used for many months to create interactive first-person and clickable games as well.</w:t>
+        <w:br/>
+        <w:br/>
+        <w:t>The advantage GPT-5 seems to offer in making games, apps, and other software from prompts seems to be in speed — it produced this demo app in a matter of mere minutes — and completeness, with very few discernible bugs and a completely playable experience in “one-shot,” or from a single prompt without back-and-forth conversation, as the developers like to say.</w:t>
+        <w:br/>
+        <w:br/>
+        <w:t>GPT-5 is not restricted to premium subscribers. OpenAI has made the model available across all ChatGPT tiers, including free users — a deliberate move aligned with the company’s mission to ensure broad benefits from AI.</w:t>
+        <w:br/>
+        <w:br/>
+        <w:t>Free-tier users can access GPT-5 and GPT-5 Mini, with usage limits — though exactly what those usage limits are remains undefined for now, and I’d guess will likely change on an irregular cadence depending on demand.</w:t>
+        <w:br/>
+        <w:br/>
+        <w:t>Subscribers to the ChatGPT Plus ($20 per month) tier receive higher usage allowances, while subscribers to the ChatGPT Pro ($200 monthly), Team ($30 per month or $240 annually), and Enterprise (variable pricing depending on company size and usage) customers get unlimited or prioritized access.</w:t>
+        <w:br/>
+        <w:br/>
+        <w:t>GPT-5 Pro will become available to Team, Enterprise, and EDU customers in the coming days.</w:t>
+        <w:br/>
+        <w:br/>
+        <w:t>The new unified ChatGPT experience eliminates the need to manually select a model. Once users reach usage limits on GPT-5, the system automatically shifts to GPT-5 mini — a more lightweight but still highly capable fallback.</w:t>
+        <w:br/>
+        <w:br/>
+        <w:t>According to OpenAI, GPT-5 offers the most accurate, responsive and context-aware AI system the company has ever shipped.</w:t>
+        <w:br/>
+        <w:br/>
+        <w:t>It reduces hallucinations, handles multi-step reasoning more reliably and generates better-quality code, content, and responses across diverse domains.</w:t>
+        <w:br/>
+        <w:br/>
+        <w:t>The GPT-5 system delivers ~45% fewer factual errors than GPT-4o in real-world traffic, and up to ~80% fewer when using its “thinking” mode.</w:t>
+        <w:br/>
+        <w:br/>
+        <w:t>This mode, which users can trigger by explicitly asking the model to take its time, enables more complex and robust responses — powered by GPT-5 Pro in certain configurations. In tests, GPT-5 Pro sets new state-of-the-art scores on benchmarks like GPQA (88.4%), AIME 2025 math (100% when using Python to answer the questions) and HealthBench Hard (46.2%).</w:t>
+        <w:br/>
+        <w:br/>
+        <w:t>Performance improvements show up across key academic and real-world benchmarks. In coding, GPT-5 sets new state-of-the-art results on SWE-Bench Verified (74.9%) and Aider Polyglot (88%).</w:t>
+        <w:br/>
+        <w:br/>
+        <w:t>Perhaps most incredibly, on Humanity’s Last Exam — a newish benchmark of 2,500 extremely difficult tasks for programs — GPT-5 pro achieves a record-high 42%, blowing away the competition and all prior OpenAI models except the new ChatGPT agent unveiled last month that controls its own computer and cursor like a human.</w:t>
+        <w:br/>
+        <w:br/>
+        <w:t>On writing tasks, GPT-5 adapts more smoothly to tone, context and user intent. It is better at maintaining coherence, structuring information clearly and completing complex writing assignments.</w:t>
+        <w:br/>
+        <w:br/>
+        <w:t>The improvements are not just technical — OpenAI’s team emphasized how GPT-5 feels more natural and humanlike in conversation.</w:t>
+        <w:br/>
+        <w:br/>
+        <w:t>Health-related use cases have also been enhanced. While OpenAI continues to caution that ChatGPT is not a replacement for medical professionals, GPT-5 is more proactive about flagging concerns, helping users interpret medical results and guiding them through preparing for appointments or evaluating options. The system also adjusts answers based on user location, background knowledge and context — leading to safer and more personalized assistance.</w:t>
+        <w:br/>
+        <w:br/>
+        <w:t>One of the most significant updates is in safe completions, a new system that helps GPT-5 avoid abrupt refusals or unsafe outputs.</w:t>
+        <w:br/>
+        <w:br/>
+        <w:t>Instead of declining queries outright, GPT-5 aims to provide the most helpful response within its safety boundaries and explains when it cannot assist — a change that dramatically reduces unnecessary denials while maintaining trustworthiness.</w:t>
+        <w:br/>
+        <w:br/>
+        <w:t>GPT-5 is also a major upgrade for developers working on agentic systems and tool-assisted workflows. OpenAI has introduced a suite of developer-friendly controls in the GPT-5 API, including:</w:t>
+        <w:br/>
+        <w:br/>
+        <w:t>For the first time, developers can also enable a new parameter option for reasoning effort, called ‘minimal’. This setting allows for the model to operate in reasoning mode, optimized for speed. “This is so that you can use these reasoning models, but with minimalization,” one OpenAI researcher explained during the company’s announcement livestream on YouTube earlier today, “so that they can slot into the very fastest and most latency sensitive applications.”</w:t>
+        <w:br/>
+        <w:br/>
+        <w:t>The researcher stressed that minimal mode means developers don’t have to choose between accuracy and responsiveness: “Now you don’t actually have to choose between a bunch of models… you can use GPT-5 for all of your use cases, and just dilute reasoning effort.”</w:t>
+        <w:br/>
+        <w:br/>
+        <w:t>This approach aims to make GPT-5 viable for ultra-low-latency scenarios like live customer interactions, fast-refresh dashboards, and real-time tool integrations, while still leveraging the reasoning capabilities that differentiate it from smaller or older models.</w:t>
+        <w:br/>
+        <w:br/>
+        <w:t>The API itself is getting major upgrades. A researcher explained that the new custom tools feature moves beyond JSON-only outputs: “Custom tools are just free form plain text,” with the option to enforce formats using “a regular expression or even a context-free grammar… super useful if you have your own SQL fork and specify that the models always follow that format.”</w:t>
+        <w:br/>
+        <w:br/>
+        <w:t>Developers also gain tool call preambles, so “the model’s ability to output explanation of what it’s about to do before it calls tools” can be switched on or tailored, and a verbosity parameter to set responses to “low, medium and high.”</w:t>
+        <w:br/>
+        <w:br/>
+        <w:t>OpenAI also touted GPT-5’s leap in coding performance. On SWE-Bench, a benchmark for Python, the model scored 74.9%, beating GPT-4’s best of 69.1%, and it hit 88% on Polyglot, which covers multiple programming languages. Human testers preferred its code “70% of the time for its improved aesthetic abilities, but also better capabilities overall.”</w:t>
+        <w:br/>
+        <w:br/>
+        <w:t>Developers can access GPT-5 through OpenAI’s platform for the following prices:</w:t>
+        <w:br/>
+        <w:br/>
+        <w:t>The context window now spans 256,000 tokens (about the length of a 600-800 page book of text), allowing GPT-5 to handle substantially larger documents and more extensive conversations than its predecessor, GPT-4 Turbo.</w:t>
+        <w:br/>
+        <w:br/>
+        <w:t>For those who require even more, GPT-4.1 (which supports 1 million-token context windows) remains available.</w:t>
+        <w:br/>
+        <w:br/>
+        <w:t>Compared to the primary competitors — Anthropic and Google — OpenAI’s GPT-5 models are on par or cheaper for developers to access through the API, placing more downward pressure on the cost of intelligence.</w:t>
+        <w:br/>
+        <w:br/>
+        <w:t>Several high-profile companies have already adopted GPT-5 in early trials. JetBrains is using it to power intelligent developer tools, and Notion has integrated GPT-5 to improve document generation and productivity workflows.</w:t>
+        <w:br/>
+        <w:br/>
+        <w:t>At AI developer tool startup Cursor, co-founder and CEO Michael Truell said in a quote provided to reporters by OpenAI: “Our team has found GPT-5 to be remarkably intelligent, easy to steer, and even to have a personality we haven’t seen in any other model. It not only catches tricky, deeply-hidden bugs but can also run long, multi-turn background agents to see complex tasks through to the finish—the kinds of problems that used to leave other models stuck. It’s become our daily driver for everything from scoping and planning PRs to completing end-to-end builds. ”</w:t>
+        <w:br/>
+        <w:br/>
+        <w:t>Other customers report major gains: GitLab cites a drop in tool call volume, GitHub notes improvements in reasoning across large codebases, and Uber is testing GPT-5 for real-time, domain-aware service applications. At Amgen, the model has already improved output quality and reduced ambiguity in scientific tasks.</w:t>
+        <w:br/>
+        <w:br/>
+        <w:t>GPT-5’s launch coincides with several new features coming now and soon to ChatGPT.</w:t>
+        <w:br/>
+        <w:br/>
+        <w:t>Users can now personalize the interface with chat colors (with exclusive options for paid users) and experiment with preset personalities like Cynic, Robot, Listener, and Nerd — designed to match different communication styles.</w:t>
+        <w:br/>
+        <w:br/>
+        <w:t>ChatGPT will also soon support seamless integration with Gmail, Google Calendar, and Google Contacts. Once enabled, these services will be automatically referenced during chats, eliminating the need for manual toggling. These connectors launch for Pro subscribers next week, with broader availability to follow.</w:t>
+        <w:br/>
+        <w:br/>
+        <w:t>A new Advanced Voice mode understands instructions more effectively and enables users to adjust tone and delivery. Voice will be available across all user tiers and included in custom GPTs.</w:t>
+        <w:br/>
+        <w:br/>
+        <w:t>In 30 days, OpenAI will retire the older “Standard Voice Mode” and fully transition to this unified experience.</w:t>
+        <w:br/>
+        <w:br/>
+        <w:t>With safer design, more robust reasoning, expanded developer tooling, and broad user access, GPT-5 reflects a maturing AI ecosystem that’s inching closer to real-world utility on a global scale.</w:t>
+        <w:br/>
+        <w:br/>
+        <w:t>OpenAI’s approach this time is less about flash and more about integration. GPT-5 isn’t a separate offering that users have to seek out — it’s simply there, powering the tools millions already use, making them smarter and more capable and unlocking a whole new raft of use cases for developers.</w:t>
         <w:br/>
         <w:br/>
         <w:t>If you want to impress your boss, VB Daily has you covered. We give you the inside scoop on what companies are doing with generative AI, from regulatory shifts to practical deployments, so you can share insights for maximum ROI.</w:t>

</xml_diff>

<commit_message>
all working code with model file
</commit_message>
<xml_diff>
--- a/Session_6/mailer/ai_news_articles.docx
+++ b/Session_6/mailer/ai_news_articles.docx
@@ -234,7 +234,7 @@
         <w:pStyle w:val="Heading1"/>
       </w:pPr>
       <w:r>
-        <w:t>OpenAI launches GPT-5, nano, mini and Pro — not AGI, but capable of generating ‘software-on-demand’</w:t>
+        <w:t>ChatGPT users dismayed as OpenAI pulls popular models GPT-4o, o3 and more — enterprise API remains (for now)</w:t>
       </w:r>
     </w:p>
     <w:p>
@@ -242,16 +242,16 @@
         <w:t>Want smarter insights in your inbox? Sign up for our weekly newsletters to get only what matters to enterprise AI, data, and security leaders. Subscribe Now</w:t>
         <w:br/>
         <w:br/>
-        <w:t>After years of hype and speculation, OpenAI has officially launched a new lineup of large language models (LLMs), all different-sized variants of GPT-5, the long-awaited successor to its GPT-4 model from March 2023, nearly 2.5 years ago.</w:t>
+        <w:t>Updated Friday August 8, 5:21 pm ET: Following this post’s publication, OpenAI co-founder and CEO Sam Altman announced the company would restore access to GPT-4o and other old models for selected users, admitting the GPT-5 launch was “more bumpy than we hoped for.”</w:t>
         <w:br/>
         <w:br/>
-        <w:t>The company is rolling out four distinct versions of the model — GPT-5, GPT-5 Mini, GPT-5 Nano and GPT-5 Pro — to meet varying needs for speed, cost, and computational depth.</w:t>
+        <w:t>After announcing the release of its newest flagship model family, GPT-5, OpenAI said the model will power all of ChatGPT, and that it will sunset the existing models in the chat platform.</w:t>
         <w:br/>
         <w:br/>
-        <w:t>GPT-5 will soon be powering ChatGPT exclusively and replace all other models going forward for its 700 million weekly users, though ChatGPT Pro subscribers ($200) month can still select older models for the next 60 days.</w:t>
+        <w:t>OpenAI, through a spokesperson, told VentureBeat that GPT-5 “will replace all other models in ChatGPT, so users don’t have to pick depending on each task, which takes effect once you have access to GPT-5.” This means people can no longer choose GPT-4o, o3, o4-mini or o4-mini-high.</w:t>
         <w:br/>
         <w:br/>
-        <w:t>As per rumors and reports, OpenAI has replaced the previous system of having users switch the underlying model powering ChatGPT with an automatic router that decides to engage a special “GPT-5 thinking” mode with “deeper reasoning” that takes longer to respond on harder queries, or uses the regular GPT-5 or mini models for simpler queries.</w:t>
+        <w:t>With GPT-5 access rolling out to ChatGPT Plus, Free, Pro and Team users starting, only the Enterprise and Edu tiers can still use the “legacy” models for 60 days.</w:t>
         <w:br/>
         <w:br/>
         <w:t>AI Scaling Hits Its Limits</w:t>
@@ -263,166 +263,61 @@
         <w:t>Secure your spot to stay ahead: https://bit.ly/4mwGngO</w:t>
         <w:br/>
         <w:br/>
-        <w:t>In the API, the three reasoning-focused models — GPT-5, GPT-5 mini, and GPT-5 nano — are available as gpt-5, gpt-5-mini, and gpt-5-nano, respectively. GPT-5 Pro is not currently accessible via API, as it is used only to power ChatGPT for Pro-tier subscribers.</w:t>
+        <w:t>The news came as a surprise to many ChatGPT users, who had come to rely on their chosen models to run their everyday queries. Some people said the adjustment would take some time getting used to, mainly because they had based workflows on how the model interacted with them or typical response times.</w:t>
         <w:br/>
         <w:br/>
-        <w:t>GPT-5’s release comes just days after OpenAI launched a set of free, new open source LLMs under the name GPT-oss, which can be downloaded, customized and used offline by individuals and developers on consumer devices like PCs/Mac desktops and laptops.</w:t>
+        <w:t>Although I enjoy GPT-4.1, I am saddened by the news that you're also apparently sunsetting GPT-4.5. For me, it's been way better in textual and conceptual analysis than any other GPT-4x series model, ever. At the very least, please don't make ChatGPT users go back to 4o.</w:t>
         <w:br/>
         <w:br/>
-        <w:t>The biggest takeaway, though, is likely not what GPT-5 is, but what it isn’t: AGI, artificial general intelligence, OpenAI’s stated goal of an autonomous AI system that outperforms humans at most economically valuable work.</w:t>
+        <w:t>Honestly, I liked O3 a lot for majority of my work ! And also will take sometime to get used to this.Please bring back O3 #GPT5 @OpenAI pic.twitter.com/O9mjXnEwFv</w:t>
         <w:br/>
         <w:br/>
-        <w:t>Whether or not you, the reader, personally believe such a system is possible or desirable, OpenAI declaring AGI would have material business impacts. Wired reported previously that there is a clause in OpenAI’s contract with Microsoft that permits OpenAI to begin charging Microsoft for access to its newest models or cut off access to OpenAI models if OpenAI’s board determines that the company has achieved AGI or generates more than $100 billion in profit.</w:t>
+        <w:t>Other users claimed they developed “a connection” to their chosen model and found a demo in the livestream announcement asking GPT-4o to write its own eulogy distasteful. The loss of GPT-4o garnered the most distress. After all, 4o was the default model for ChatGPT, and some users either preferred it or never bothered to switch models because it worked for their needs.</w:t>
         <w:br/>
         <w:br/>
-        <w:t>But apparently, that is not the case today. As co-founder and CEO Sam Altman said, flanked by other OpenAI staffers on an embargoed video call with reporters last night, “the way that most of us define AGI, we’re still missing something quite important — many things that are quite important, actually — but one big one is a model that continuously learns as its deployed, and GPT-5 does not.”</w:t>
+        <w:t>It was pretty gross, wasn't it. Did it as a demo and glibly said GPT-5 did it better before talking about coding. I had a great relationship with 4o, and I'm sure a fair few people did as well, it was very graceless how they handled it.</w:t>
         <w:br/>
         <w:br/>
-        <w:t>I also asked OpenAI the following question directly: “Is OpenAI considering GPT-5 AGI? Will it trigger any changes regarding Microsoft negotiations?”</w:t>
+        <w:t>I used 4o as the default and found it annoying at first when my custom GPT began defaulting to a reasoning model. I’ve since come around to the reasoning model for work-related queries, but I still often turn to 4o for quicker questions, such as planning a trip or generating gift ideas.</w:t>
         <w:br/>
         <w:br/>
-        <w:t>To which an OpenAI spokesperson responded over email:</w:t>
+        <w:t>ChatGPT had come under fire before with the number of model choices it offered, prompting OpenAI CEO Sam Altman to admit in February that its model picker (where people can choose from a dropdown which model they prefer) became complicated. Altman vowed to unify the experience, which now seems like a hint to what they eventually decided to do with GPT-5 on ChatGPT.</w:t>
         <w:br/>
         <w:br/>
-        <w:t>“GPT-5 is a significant step toward AGI in that it shows substantial improvements in reasoning and generalization, bringing us closer to systems that can perform a wide range of tasks with human-level capability. However, AGI is still a weakly defined term and means different things to different people. While GPT-5 meets some early criteria for AGI, it doesn’t yet reach the threshold of fully human-level AGI. There are still key limitations in areas like persistent memory, autonomy, and adaptability across tasks. Our focus remains on advancing these capabilities safely, rather than speculating on specific timelines.“</w:t>
+        <w:t>Last month, rumors circulated that OpenAI would introduce an automatic model router that chooses a model for users based on their workload.</w:t>
         <w:br/>
         <w:br/>
-        <w:t>Yet benchmark results shared by OpenAI show GPT-5 is nearing the threshold of performing as well as, and is close to exceeding, the average human expert performance at various tasks across law, logistics, sales, and engineering.</w:t>
+        <w:t>Please don’t take away o3 :( @OpenAI</w:t>
         <w:br/>
         <w:br/>
-        <w:t>As OpenAI writes: “When using reasoning, GPT-5 is comparable to or better than experts in roughly half the cases, while outperforming OpenAI o3 and ChatGPT Agent.”</w:t>
+        <w:t>OpenAI has sunsetted models before, but this is the first time all existing models on the chat platform will be removed and replaced wholesale.</w:t>
         <w:br/>
         <w:br/>
-        <w:t>With numerous alternative models now available from OpenAI and a growing list of competitors, including Chinese startups offering powerful open-source models, what does GPT-5 bring to the table?</w:t>
+        <w:t>On the other hand, a lot of people see the sunsetting of GPT-4o and the o3 and o4 family of models as OpenAI “catapulting” 400 million users into the future.</w:t>
         <w:br/>
         <w:br/>
-        <w:t>Altman described the leap in capability as more than incremental. He compared the experience of using GPT-5 to upgrading from a pixelated display to a retina screen — something users simply don’t want to go back from.</w:t>
+        <w:t>People are underestimating the impact of OpenAI deprecating all models except GPT-5 Most lawyers and business folks outside of X use base models on ChatGPT for tasks and still think “AI is dumb”99% haven’t heard of o3Today, 400M people got catapulted into the future</w:t>
         <w:br/>
         <w:br/>
-        <w:t>“GPT-3 felt like talking to a high school student,” Altman said. “GPT-4 was like a college student. GPT-5 is the first time it feels like talking to a PhD-level expert in your pocket.”</w:t>
+        <w:t>Sunsetting old models and auto-upgrading everyone to GPT-5 is smartMost users never switch models and miss huge capability jumps</w:t>
         <w:br/>
         <w:br/>
-        <w:t>Among the most impressive capabilities demoed for reporters during the embargoed call was the ability to generate the code for a fully working web application from a single prompt, in this case, a French language learning app with built-in game where English-to-French phrases were shown every time the user guided a virtual mouse to collect slices of cheese, with fully working emoji-inspired characters, backdrop/setting, and clickable interactive menus. The given prompt was also only a single paragraph.</w:t>
+        <w:t>Some internet comments claim that people who complain about AI models not being smart are a direct consequence of their never switching models in the first place. Removing legacy models as options will force more users to use the latest and most capable models.</w:t>
         <w:br/>
         <w:br/>
-        <w:t>As Altman stated: “This idea of software on demand will be a defining part of the new GPT-5 era.”</w:t>
+        <w:t>i have friends who stopped using gpt because they think it's stupid. they were on 4o and had no idea about what web search tool meant, let alone knowledge cutoff</w:t>
         <w:br/>
         <w:br/>
-        <w:t>However, this basic capability — prompt to working software — has been available already from prior OpenAI models such as o3 and o4-mini, o4-high, and rival services like Anthropic’s Claude Artifacts, which I (and many others) have used for many months to create interactive first-person and clickable games as well.</w:t>
+        <w:t>For enterprises, the impact of losing models like GPT-4o on ChatGPT will be felt more on the individual or team level. Of course, for now, subscribers on the ChatGPT Enterprise tier can still access all of the models.</w:t>
         <w:br/>
         <w:br/>
-        <w:t>The advantage GPT-5 seems to offer in making games, apps, and other software from prompts seems to be in speed — it produced this demo app in a matter of mere minutes — and completeness, with very few discernible bugs and a completely playable experience in “one-shot,” or from a single prompt without back-and-forth conversation, as the developers like to say.</w:t>
+        <w:t>But enterprises that built their applications or agents on either GPT-4o or one of the reasoning models can rest easy. OpenAI told VentureBeat that the company has no plans to deprecate models on the API side.</w:t>
         <w:br/>
         <w:br/>
-        <w:t>GPT-5 is not restricted to premium subscribers. OpenAI has made the model available across all ChatGPT tiers, including free users — a deliberate move aligned with the company’s mission to ensure broad benefits from AI.</w:t>
+        <w:t>“In the API, we do not currently plan to deprecate older models,” the OpenAI spokesperson said. “We will share advanced notice with developers if we decide to sunset models in the future.”</w:t>
         <w:br/>
         <w:br/>
-        <w:t>Free-tier users can access GPT-5 and GPT-5 Mini, with usage limits — though exactly what those usage limits are remains undefined for now, and I’d guess will likely change on an irregular cadence depending on demand.</w:t>
-        <w:br/>
-        <w:br/>
-        <w:t>Subscribers to the ChatGPT Plus ($20 per month) tier receive higher usage allowances, while subscribers to the ChatGPT Pro ($200 monthly), Team ($30 per month or $240 annually), and Enterprise (variable pricing depending on company size and usage) customers get unlimited or prioritized access.</w:t>
-        <w:br/>
-        <w:br/>
-        <w:t>GPT-5 Pro will become available to Team, Enterprise, and EDU customers in the coming days.</w:t>
-        <w:br/>
-        <w:br/>
-        <w:t>The new unified ChatGPT experience eliminates the need to manually select a model. Once users reach usage limits on GPT-5, the system automatically shifts to GPT-5 mini — a more lightweight but still highly capable fallback.</w:t>
-        <w:br/>
-        <w:br/>
-        <w:t>According to OpenAI, GPT-5 offers the most accurate, responsive and context-aware AI system the company has ever shipped.</w:t>
-        <w:br/>
-        <w:br/>
-        <w:t>It reduces hallucinations, handles multi-step reasoning more reliably and generates better-quality code, content, and responses across diverse domains.</w:t>
-        <w:br/>
-        <w:br/>
-        <w:t>The GPT-5 system delivers ~45% fewer factual errors than GPT-4o in real-world traffic, and up to ~80% fewer when using its “thinking” mode.</w:t>
-        <w:br/>
-        <w:br/>
-        <w:t>This mode, which users can trigger by explicitly asking the model to take its time, enables more complex and robust responses — powered by GPT-5 Pro in certain configurations. In tests, GPT-5 Pro sets new state-of-the-art scores on benchmarks like GPQA (88.4%), AIME 2025 math (100% when using Python to answer the questions) and HealthBench Hard (46.2%).</w:t>
-        <w:br/>
-        <w:br/>
-        <w:t>Performance improvements show up across key academic and real-world benchmarks. In coding, GPT-5 sets new state-of-the-art results on SWE-Bench Verified (74.9%) and Aider Polyglot (88%).</w:t>
-        <w:br/>
-        <w:br/>
-        <w:t>Perhaps most incredibly, on Humanity’s Last Exam — a newish benchmark of 2,500 extremely difficult tasks for programs — GPT-5 pro achieves a record-high 42%, blowing away the competition and all prior OpenAI models except the new ChatGPT agent unveiled last month that controls its own computer and cursor like a human.</w:t>
-        <w:br/>
-        <w:br/>
-        <w:t>On writing tasks, GPT-5 adapts more smoothly to tone, context and user intent. It is better at maintaining coherence, structuring information clearly and completing complex writing assignments.</w:t>
-        <w:br/>
-        <w:br/>
-        <w:t>The improvements are not just technical — OpenAI’s team emphasized how GPT-5 feels more natural and humanlike in conversation.</w:t>
-        <w:br/>
-        <w:br/>
-        <w:t>Health-related use cases have also been enhanced. While OpenAI continues to caution that ChatGPT is not a replacement for medical professionals, GPT-5 is more proactive about flagging concerns, helping users interpret medical results and guiding them through preparing for appointments or evaluating options. The system also adjusts answers based on user location, background knowledge and context — leading to safer and more personalized assistance.</w:t>
-        <w:br/>
-        <w:br/>
-        <w:t>One of the most significant updates is in safe completions, a new system that helps GPT-5 avoid abrupt refusals or unsafe outputs.</w:t>
-        <w:br/>
-        <w:br/>
-        <w:t>Instead of declining queries outright, GPT-5 aims to provide the most helpful response within its safety boundaries and explains when it cannot assist — a change that dramatically reduces unnecessary denials while maintaining trustworthiness.</w:t>
-        <w:br/>
-        <w:br/>
-        <w:t>GPT-5 is also a major upgrade for developers working on agentic systems and tool-assisted workflows. OpenAI has introduced a suite of developer-friendly controls in the GPT-5 API, including:</w:t>
-        <w:br/>
-        <w:br/>
-        <w:t>For the first time, developers can also enable a new parameter option for reasoning effort, called ‘minimal’. This setting allows for the model to operate in reasoning mode, optimized for speed. “This is so that you can use these reasoning models, but with minimalization,” one OpenAI researcher explained during the company’s announcement livestream on YouTube earlier today, “so that they can slot into the very fastest and most latency sensitive applications.”</w:t>
-        <w:br/>
-        <w:br/>
-        <w:t>The researcher stressed that minimal mode means developers don’t have to choose between accuracy and responsiveness: “Now you don’t actually have to choose between a bunch of models… you can use GPT-5 for all of your use cases, and just dilute reasoning effort.”</w:t>
-        <w:br/>
-        <w:br/>
-        <w:t>This approach aims to make GPT-5 viable for ultra-low-latency scenarios like live customer interactions, fast-refresh dashboards, and real-time tool integrations, while still leveraging the reasoning capabilities that differentiate it from smaller or older models.</w:t>
-        <w:br/>
-        <w:br/>
-        <w:t>The API itself is getting major upgrades. A researcher explained that the new custom tools feature moves beyond JSON-only outputs: “Custom tools are just free form plain text,” with the option to enforce formats using “a regular expression or even a context-free grammar… super useful if you have your own SQL fork and specify that the models always follow that format.”</w:t>
-        <w:br/>
-        <w:br/>
-        <w:t>Developers also gain tool call preambles, so “the model’s ability to output explanation of what it’s about to do before it calls tools” can be switched on or tailored, and a verbosity parameter to set responses to “low, medium and high.”</w:t>
-        <w:br/>
-        <w:br/>
-        <w:t>OpenAI also touted GPT-5’s leap in coding performance. On SWE-Bench, a benchmark for Python, the model scored 74.9%, beating GPT-4’s best of 69.1%, and it hit 88% on Polyglot, which covers multiple programming languages. Human testers preferred its code “70% of the time for its improved aesthetic abilities, but also better capabilities overall.”</w:t>
-        <w:br/>
-        <w:br/>
-        <w:t>Developers can access GPT-5 through OpenAI’s platform for the following prices:</w:t>
-        <w:br/>
-        <w:br/>
-        <w:t>The context window now spans 256,000 tokens (about the length of a 600-800 page book of text), allowing GPT-5 to handle substantially larger documents and more extensive conversations than its predecessor, GPT-4 Turbo.</w:t>
-        <w:br/>
-        <w:br/>
-        <w:t>For those who require even more, GPT-4.1 (which supports 1 million-token context windows) remains available.</w:t>
-        <w:br/>
-        <w:br/>
-        <w:t>Compared to the primary competitors — Anthropic and Google — OpenAI’s GPT-5 models are on par or cheaper for developers to access through the API, placing more downward pressure on the cost of intelligence.</w:t>
-        <w:br/>
-        <w:br/>
-        <w:t>Several high-profile companies have already adopted GPT-5 in early trials. JetBrains is using it to power intelligent developer tools, and Notion has integrated GPT-5 to improve document generation and productivity workflows.</w:t>
-        <w:br/>
-        <w:br/>
-        <w:t>At AI developer tool startup Cursor, co-founder and CEO Michael Truell said in a quote provided to reporters by OpenAI: “Our team has found GPT-5 to be remarkably intelligent, easy to steer, and even to have a personality we haven’t seen in any other model. It not only catches tricky, deeply-hidden bugs but can also run long, multi-turn background agents to see complex tasks through to the finish—the kinds of problems that used to leave other models stuck. It’s become our daily driver for everything from scoping and planning PRs to completing end-to-end builds. ”</w:t>
-        <w:br/>
-        <w:br/>
-        <w:t>Other customers report major gains: GitLab cites a drop in tool call volume, GitHub notes improvements in reasoning across large codebases, and Uber is testing GPT-5 for real-time, domain-aware service applications. At Amgen, the model has already improved output quality and reduced ambiguity in scientific tasks.</w:t>
-        <w:br/>
-        <w:br/>
-        <w:t>GPT-5’s launch coincides with several new features coming now and soon to ChatGPT.</w:t>
-        <w:br/>
-        <w:br/>
-        <w:t>Users can now personalize the interface with chat colors (with exclusive options for paid users) and experiment with preset personalities like Cynic, Robot, Listener, and Nerd — designed to match different communication styles.</w:t>
-        <w:br/>
-        <w:br/>
-        <w:t>ChatGPT will also soon support seamless integration with Gmail, Google Calendar, and Google Contacts. Once enabled, these services will be automatically referenced during chats, eliminating the need for manual toggling. These connectors launch for Pro subscribers next week, with broader availability to follow.</w:t>
-        <w:br/>
-        <w:br/>
-        <w:t>A new Advanced Voice mode understands instructions more effectively and enables users to adjust tone and delivery. Voice will be available across all user tiers and included in custom GPTs.</w:t>
-        <w:br/>
-        <w:br/>
-        <w:t>In 30 days, OpenAI will retire the older “Standard Voice Mode” and fully transition to this unified experience.</w:t>
-        <w:br/>
-        <w:br/>
-        <w:t>With safer design, more robust reasoning, expanded developer tooling, and broad user access, GPT-5 reflects a maturing AI ecosystem that’s inching closer to real-world utility on a global scale.</w:t>
-        <w:br/>
-        <w:br/>
-        <w:t>OpenAI’s approach this time is less about flash and more about integration. GPT-5 isn’t a separate offering that users have to seek out — it’s simply there, powering the tools millions already use, making them smarter and more capable and unlocking a whole new raft of use cases for developers.</w:t>
+        <w:t>Many enterprises regularly evaluate models, to the point of even switching from an LLM or a smaller model to save on costs. OpenAI creates dividing line: Sunset of legacy models GPT 4o and o3 causes chaos for ChatGPT users, but enterprise APIs are safe — for now</w:t>
         <w:br/>
         <w:br/>
         <w:t>If you want to impress your boss, VB Daily has you covered. We give you the inside scoop on what companies are doing with generative AI, from regulatory shifts to practical deployments, so you can share insights for maximum ROI.</w:t>

</xml_diff>